<commit_message>
change default theme from 'dracula' to 'night'
</commit_message>
<xml_diff>
--- a/about/public/assets/Adi Yehuda-CV.docx
+++ b/about/public/assets/Adi Yehuda-CV.docx
@@ -6,7 +6,7 @@
       <w:pPr>
         <w:spacing w:before="480" w:after="480" w:line="259" w:lineRule="auto"/>
         <w:ind w:left="0"/>
-        <w:jc w:val="left"/>
+        <w:jc w:val="center"/>
         <w:rPr>
           <w:sz w:val="18"/>
           <w:szCs w:val="18"/>
@@ -20,15 +20,6 @@
           <w:sz w:val="36"/>
         </w:rPr>
         <w:t>Adi Yehuda</w:t>
-      </w:r>
-      <w:r>
-        <w:rPr>
-          <w:rFonts w:ascii="Ebrima" w:hAnsi="Ebrima" w:cs="Sans Serif Collection"/>
-          <w:b/>
-          <w:bCs/>
-          <w:sz w:val="36"/>
-        </w:rPr>
-        <w:t xml:space="preserve"> </w:t>
       </w:r>
       <w:r>
         <w:rPr>
@@ -57,7 +48,25 @@
             <w:sz w:val="18"/>
             <w:szCs w:val="18"/>
           </w:rPr>
-          <w:t>(Click here for the online version)</w:t>
+          <w:t>(</w:t>
+        </w:r>
+        <w:r>
+          <w:rPr>
+            <w:rStyle w:val="Hyperlink"/>
+            <w:rFonts w:ascii="Ebrima" w:hAnsi="Ebrima" w:cs="Sans Serif Collection"/>
+            <w:sz w:val="18"/>
+            <w:szCs w:val="18"/>
+          </w:rPr>
+          <w:t>O</w:t>
+        </w:r>
+        <w:r>
+          <w:rPr>
+            <w:rStyle w:val="Hyperlink"/>
+            <w:rFonts w:ascii="Ebrima" w:hAnsi="Ebrima" w:cs="Sans Serif Collection"/>
+            <w:sz w:val="18"/>
+            <w:szCs w:val="18"/>
+          </w:rPr>
+          <w:t>nline version)</w:t>
         </w:r>
       </w:hyperlink>
     </w:p>
@@ -67,6 +76,9 @@
         <w:ind w:left="14"/>
         <w:rPr>
           <w:rFonts w:ascii="Ebrima" w:hAnsi="Ebrima" w:cs="Sans Serif Collection"/>
+          <w:b/>
+          <w:bCs/>
+          <w:color w:val="156082" w:themeColor="accent1"/>
           <w:sz w:val="32"/>
           <w:szCs w:val="28"/>
         </w:rPr>
@@ -74,6 +86,9 @@
       <w:r>
         <w:rPr>
           <w:rFonts w:ascii="Ebrima" w:hAnsi="Ebrima" w:cs="Sans Serif Collection"/>
+          <w:b/>
+          <w:bCs/>
+          <w:color w:val="156082" w:themeColor="accent1"/>
           <w:sz w:val="32"/>
           <w:szCs w:val="28"/>
         </w:rPr>
@@ -572,6 +587,9 @@
         <w:ind w:left="14"/>
         <w:rPr>
           <w:rFonts w:ascii="Ebrima" w:hAnsi="Ebrima" w:cs="Sans Serif Collection"/>
+          <w:b/>
+          <w:bCs/>
+          <w:color w:val="156082" w:themeColor="accent1"/>
           <w:sz w:val="32"/>
           <w:szCs w:val="28"/>
         </w:rPr>
@@ -579,6 +597,9 @@
       <w:r>
         <w:rPr>
           <w:rFonts w:ascii="Ebrima" w:hAnsi="Ebrima" w:cs="Sans Serif Collection"/>
+          <w:b/>
+          <w:bCs/>
+          <w:color w:val="156082" w:themeColor="accent1"/>
           <w:sz w:val="32"/>
           <w:szCs w:val="28"/>
         </w:rPr>
@@ -587,6 +608,9 @@
       <w:r>
         <w:rPr>
           <w:rFonts w:ascii="Ebrima" w:hAnsi="Ebrima" w:cs="Sans Serif Collection"/>
+          <w:b/>
+          <w:bCs/>
+          <w:color w:val="156082" w:themeColor="accent1"/>
           <w:sz w:val="32"/>
           <w:szCs w:val="28"/>
         </w:rPr>
@@ -595,6 +619,9 @@
       <w:r>
         <w:rPr>
           <w:rFonts w:ascii="Ebrima" w:hAnsi="Ebrima" w:cs="Sans Serif Collection"/>
+          <w:b/>
+          <w:bCs/>
+          <w:color w:val="156082" w:themeColor="accent1"/>
           <w:sz w:val="32"/>
           <w:szCs w:val="28"/>
         </w:rPr>
@@ -634,7 +661,17 @@
           <w:sz w:val="22"/>
           <w:szCs w:val="40"/>
         </w:rPr>
-        <w:t>Full-Stack Developer</w:t>
+        <w:t xml:space="preserve">Full-Stack </w:t>
+      </w:r>
+      <w:r>
+        <w:rPr>
+          <w:rFonts w:ascii="Ebrima" w:hAnsi="Ebrima" w:cs="Sans Serif Collection"/>
+          <w:b/>
+          <w:bCs/>
+          <w:sz w:val="22"/>
+          <w:szCs w:val="40"/>
+        </w:rPr>
+        <w:t>Engineer</w:t>
       </w:r>
       <w:r>
         <w:rPr>
@@ -685,7 +722,16 @@
           <w:sz w:val="22"/>
           <w:szCs w:val="22"/>
         </w:rPr>
-        <w:t>, 2023-2025</w:t>
+        <w:t>, 2023-</w:t>
+      </w:r>
+      <w:r>
+        <w:rPr>
+          <w:rFonts w:ascii="Ebrima" w:hAnsi="Ebrima" w:cs="Sans Serif Collection"/>
+          <w:color w:val="3A3A3A" w:themeColor="background2" w:themeShade="40"/>
+          <w:sz w:val="22"/>
+          <w:szCs w:val="22"/>
+        </w:rPr>
+        <w:t>Present</w:t>
       </w:r>
     </w:p>
     <w:p>
@@ -879,7 +925,27 @@
           <w:sz w:val="22"/>
           <w:szCs w:val="40"/>
         </w:rPr>
-        <w:t xml:space="preserve"> Next.js, Firebase, Supabase,</w:t>
+        <w:t xml:space="preserve"> Next.js, Firebase, </w:t>
+      </w:r>
+      <w:proofErr w:type="spellStart"/>
+      <w:r>
+        <w:rPr>
+          <w:rFonts w:ascii="Lucida Console" w:hAnsi="Lucida Console" w:cs="Sans Serif Collection"/>
+          <w:color w:val="000000" w:themeColor="text1"/>
+          <w:sz w:val="22"/>
+          <w:szCs w:val="40"/>
+        </w:rPr>
+        <w:t>Supabase</w:t>
+      </w:r>
+      <w:proofErr w:type="spellEnd"/>
+      <w:r>
+        <w:rPr>
+          <w:rFonts w:ascii="Lucida Console" w:hAnsi="Lucida Console" w:cs="Sans Serif Collection"/>
+          <w:color w:val="000000" w:themeColor="text1"/>
+          <w:sz w:val="22"/>
+          <w:szCs w:val="40"/>
+        </w:rPr>
+        <w:t>,</w:t>
       </w:r>
       <w:r>
         <w:rPr>
@@ -1115,13 +1181,23 @@
         </w:rPr>
         <w:t xml:space="preserve"> </w:t>
       </w:r>
-      <w:r>
-        <w:rPr>
-          <w:rFonts w:ascii="Ebrima" w:hAnsi="Ebrima" w:cs="Sans Serif Collection"/>
-          <w:sz w:val="22"/>
-          <w:szCs w:val="40"/>
-        </w:rPr>
-        <w:t>full product cycle</w:t>
+      <w:proofErr w:type="gramStart"/>
+      <w:r>
+        <w:rPr>
+          <w:rFonts w:ascii="Ebrima" w:hAnsi="Ebrima" w:cs="Sans Serif Collection"/>
+          <w:sz w:val="22"/>
+          <w:szCs w:val="40"/>
+        </w:rPr>
+        <w:t>full</w:t>
+      </w:r>
+      <w:proofErr w:type="gramEnd"/>
+      <w:r>
+        <w:rPr>
+          <w:rFonts w:ascii="Ebrima" w:hAnsi="Ebrima" w:cs="Sans Serif Collection"/>
+          <w:sz w:val="22"/>
+          <w:szCs w:val="40"/>
+        </w:rPr>
+        <w:t xml:space="preserve"> product cycle</w:t>
       </w:r>
       <w:r>
         <w:rPr>
@@ -1400,7 +1476,25 @@
           <w:sz w:val="22"/>
           <w:szCs w:val="40"/>
         </w:rPr>
-        <w:t>Frontal lectures for high school students in math and physics. Including Marathon sessions for Bagrut.</w:t>
+        <w:t xml:space="preserve">Frontal lectures for high school students in math and physics. Including Marathon sessions for </w:t>
+      </w:r>
+      <w:proofErr w:type="spellStart"/>
+      <w:r>
+        <w:rPr>
+          <w:rFonts w:ascii="Ebrima" w:hAnsi="Ebrima" w:cs="Sans Serif Collection"/>
+          <w:sz w:val="22"/>
+          <w:szCs w:val="40"/>
+        </w:rPr>
+        <w:t>Bagrut</w:t>
+      </w:r>
+      <w:proofErr w:type="spellEnd"/>
+      <w:r>
+        <w:rPr>
+          <w:rFonts w:ascii="Ebrima" w:hAnsi="Ebrima" w:cs="Sans Serif Collection"/>
+          <w:sz w:val="22"/>
+          <w:szCs w:val="40"/>
+        </w:rPr>
+        <w:t>.</w:t>
       </w:r>
     </w:p>
     <w:p>
@@ -1409,6 +1503,9 @@
         <w:ind w:left="14"/>
         <w:rPr>
           <w:rFonts w:ascii="Ebrima" w:hAnsi="Ebrima" w:cs="Sans Serif Collection"/>
+          <w:b/>
+          <w:bCs/>
+          <w:color w:val="156082" w:themeColor="accent1"/>
           <w:sz w:val="32"/>
           <w:szCs w:val="28"/>
         </w:rPr>
@@ -1416,6 +1513,9 @@
       <w:r>
         <w:rPr>
           <w:rFonts w:ascii="Ebrima" w:hAnsi="Ebrima" w:cs="Sans Serif Collection"/>
+          <w:b/>
+          <w:bCs/>
+          <w:color w:val="156082" w:themeColor="accent1"/>
           <w:sz w:val="32"/>
           <w:szCs w:val="28"/>
         </w:rPr>
@@ -1716,7 +1816,25 @@
           <w:sz w:val="22"/>
           <w:szCs w:val="22"/>
         </w:rPr>
-        <w:t>HW-SE interfaces, Algorithms, Data structures, OS, encryption,</w:t>
+        <w:t xml:space="preserve">HW-SE interfaces, Algorithms, Data </w:t>
+      </w:r>
+      <w:r>
+        <w:rPr>
+          <w:rFonts w:ascii="Lucida Console" w:hAnsi="Lucida Console" w:cs="Sans Serif Collection"/>
+          <w:color w:val="000000" w:themeColor="text1"/>
+          <w:sz w:val="22"/>
+          <w:szCs w:val="22"/>
+        </w:rPr>
+        <w:t>Models</w:t>
+      </w:r>
+      <w:r>
+        <w:rPr>
+          <w:rFonts w:ascii="Lucida Console" w:hAnsi="Lucida Console" w:cs="Sans Serif Collection"/>
+          <w:color w:val="000000" w:themeColor="text1"/>
+          <w:sz w:val="22"/>
+          <w:szCs w:val="22"/>
+        </w:rPr>
+        <w:t>, OS, encryption,</w:t>
       </w:r>
       <w:r>
         <w:rPr>
@@ -1931,7 +2049,16 @@
           <w:sz w:val="22"/>
           <w:szCs w:val="22"/>
         </w:rPr>
-        <w:t>Coursera, 2024</w:t>
+        <w:t>Microsoft &amp; Coursera</w:t>
+      </w:r>
+      <w:r>
+        <w:rPr>
+          <w:rFonts w:ascii="Ebrima" w:hAnsi="Ebrima" w:cs="Sans Serif Collection"/>
+          <w:color w:val="3A3A3A" w:themeColor="background2" w:themeShade="40"/>
+          <w:sz w:val="22"/>
+          <w:szCs w:val="22"/>
+        </w:rPr>
+        <w:t>, 2024</w:t>
       </w:r>
     </w:p>
     <w:p>
@@ -1969,6 +2096,7 @@
         </w:rPr>
         <w:t xml:space="preserve"> on Al engineering, covering advanced topics in Al models, prompt engineering, Al params, optimization, </w:t>
       </w:r>
+      <w:proofErr w:type="gramStart"/>
       <w:r>
         <w:rPr>
           <w:rFonts w:ascii="Ebrima" w:hAnsi="Ebrima" w:cs="Sans Serif Collection"/>
@@ -1993,6 +2121,7 @@
         </w:rPr>
         <w:t>ng</w:t>
       </w:r>
+      <w:proofErr w:type="gramEnd"/>
       <w:r>
         <w:rPr>
           <w:rFonts w:ascii="Ebrima" w:hAnsi="Ebrima" w:cs="Sans Serif Collection"/>
@@ -2531,7 +2660,47 @@
           <w:sz w:val="22"/>
           <w:szCs w:val="40"/>
         </w:rPr>
-        <w:t>Tailwind, Radix UI, ShadCN, daisyUI, Ant design</w:t>
+        <w:t xml:space="preserve">Tailwind, Radix UI, </w:t>
+      </w:r>
+      <w:proofErr w:type="spellStart"/>
+      <w:r>
+        <w:rPr>
+          <w:rFonts w:ascii="Lucida Console" w:hAnsi="Lucida Console" w:cs="Sans Serif Collection"/>
+          <w:color w:val="000000" w:themeColor="text1"/>
+          <w:sz w:val="22"/>
+          <w:szCs w:val="40"/>
+        </w:rPr>
+        <w:t>ShadCN</w:t>
+      </w:r>
+      <w:proofErr w:type="spellEnd"/>
+      <w:r>
+        <w:rPr>
+          <w:rFonts w:ascii="Lucida Console" w:hAnsi="Lucida Console" w:cs="Sans Serif Collection"/>
+          <w:color w:val="000000" w:themeColor="text1"/>
+          <w:sz w:val="22"/>
+          <w:szCs w:val="40"/>
+        </w:rPr>
+        <w:t xml:space="preserve">, </w:t>
+      </w:r>
+      <w:proofErr w:type="spellStart"/>
+      <w:r>
+        <w:rPr>
+          <w:rFonts w:ascii="Lucida Console" w:hAnsi="Lucida Console" w:cs="Sans Serif Collection"/>
+          <w:color w:val="000000" w:themeColor="text1"/>
+          <w:sz w:val="22"/>
+          <w:szCs w:val="40"/>
+        </w:rPr>
+        <w:t>daisyUI</w:t>
+      </w:r>
+      <w:proofErr w:type="spellEnd"/>
+      <w:r>
+        <w:rPr>
+          <w:rFonts w:ascii="Lucida Console" w:hAnsi="Lucida Console" w:cs="Sans Serif Collection"/>
+          <w:color w:val="000000" w:themeColor="text1"/>
+          <w:sz w:val="22"/>
+          <w:szCs w:val="40"/>
+        </w:rPr>
+        <w:t>, Ant design</w:t>
       </w:r>
       <w:r>
         <w:rPr>
@@ -3043,8 +3212,19 @@
           <w:sz w:val="22"/>
           <w:szCs w:val="22"/>
         </w:rPr>
-        <w:t>Udemy, Andrei Neagoie</w:t>
-      </w:r>
+        <w:t xml:space="preserve">Udemy, Andrei </w:t>
+      </w:r>
+      <w:proofErr w:type="spellStart"/>
+      <w:r>
+        <w:rPr>
+          <w:rFonts w:ascii="Ebrima" w:hAnsi="Ebrima" w:cs="Sans Serif Collection"/>
+          <w:color w:val="3A3A3A" w:themeColor="background2" w:themeShade="40"/>
+          <w:sz w:val="22"/>
+          <w:szCs w:val="22"/>
+        </w:rPr>
+        <w:t>Neagoie</w:t>
+      </w:r>
+      <w:proofErr w:type="spellEnd"/>
     </w:p>
     <w:p>
       <w:pPr>
@@ -3156,12 +3336,18 @@
         <w:ind w:left="0"/>
         <w:jc w:val="left"/>
         <w:rPr>
+          <w:b/>
+          <w:bCs/>
+          <w:color w:val="156082" w:themeColor="accent1"/>
           <w:sz w:val="16"/>
           <w:szCs w:val="28"/>
         </w:rPr>
       </w:pPr>
       <w:r>
         <w:rPr>
+          <w:b/>
+          <w:bCs/>
+          <w:color w:val="156082" w:themeColor="accent1"/>
           <w:sz w:val="36"/>
           <w:szCs w:val="28"/>
         </w:rPr>
@@ -3169,6 +3355,9 @@
       </w:r>
       <w:r>
         <w:rPr>
+          <w:b/>
+          <w:bCs/>
+          <w:color w:val="156082" w:themeColor="accent1"/>
           <w:sz w:val="36"/>
           <w:szCs w:val="28"/>
         </w:rPr>
@@ -3218,14 +3407,33 @@
           <w:sz w:val="22"/>
           <w:szCs w:val="40"/>
         </w:rPr>
-        <w:t xml:space="preserve"> | HTML | CSS | Tailwind | React | Radix | Shadcn | </w:t>
-      </w:r>
+        <w:t xml:space="preserve"> | HTML | CSS | Tailwind | React | Radix | </w:t>
+      </w:r>
+      <w:proofErr w:type="spellStart"/>
       <w:r>
         <w:rPr>
           <w:rFonts w:ascii="Consolas" w:hAnsi="Consolas"/>
           <w:sz w:val="22"/>
           <w:szCs w:val="40"/>
         </w:rPr>
+        <w:t>Shadcn</w:t>
+      </w:r>
+      <w:proofErr w:type="spellEnd"/>
+      <w:r>
+        <w:rPr>
+          <w:rFonts w:ascii="Consolas" w:hAnsi="Consolas"/>
+          <w:sz w:val="22"/>
+          <w:szCs w:val="40"/>
+        </w:rPr>
+        <w:t xml:space="preserve"> | </w:t>
+      </w:r>
+      <w:proofErr w:type="spellStart"/>
+      <w:r>
+        <w:rPr>
+          <w:rFonts w:ascii="Consolas" w:hAnsi="Consolas"/>
+          <w:sz w:val="22"/>
+          <w:szCs w:val="40"/>
+        </w:rPr>
         <w:t>d</w:t>
       </w:r>
       <w:r>
@@ -3234,14 +3442,23 @@
           <w:sz w:val="22"/>
           <w:szCs w:val="40"/>
         </w:rPr>
-        <w:t xml:space="preserve">aisyUI | MUI | Ant | Postgres | Server | Next.js | </w:t>
-      </w:r>
+        <w:t>aisyUI</w:t>
+      </w:r>
+      <w:proofErr w:type="spellEnd"/>
       <w:r>
         <w:rPr>
           <w:rFonts w:ascii="Consolas" w:hAnsi="Consolas"/>
           <w:sz w:val="22"/>
           <w:szCs w:val="40"/>
         </w:rPr>
+        <w:t xml:space="preserve"> | MUI | Ant | Postgres | Server | Next.js | </w:t>
+      </w:r>
+      <w:r>
+        <w:rPr>
+          <w:rFonts w:ascii="Consolas" w:hAnsi="Consolas"/>
+          <w:sz w:val="22"/>
+          <w:szCs w:val="40"/>
+        </w:rPr>
         <w:t>Nodejs</w:t>
       </w:r>
       <w:r>
@@ -3282,15 +3499,43 @@
           <w:sz w:val="22"/>
           <w:szCs w:val="40"/>
         </w:rPr>
-        <w:t>| mongoDB</w:t>
-      </w:r>
+        <w:t xml:space="preserve">| </w:t>
+      </w:r>
+      <w:proofErr w:type="spellStart"/>
       <w:r>
         <w:rPr>
           <w:rFonts w:ascii="Consolas" w:hAnsi="Consolas"/>
           <w:sz w:val="22"/>
           <w:szCs w:val="40"/>
         </w:rPr>
-        <w:t xml:space="preserve"> | Firebase | Supabase | Open AI | Anthropic | GitHub | Auth | Payment | Google</w:t>
+        <w:t>mongoDB</w:t>
+      </w:r>
+      <w:proofErr w:type="spellEnd"/>
+      <w:r>
+        <w:rPr>
+          <w:rFonts w:ascii="Consolas" w:hAnsi="Consolas"/>
+          <w:sz w:val="22"/>
+          <w:szCs w:val="40"/>
+        </w:rPr>
+        <w:t xml:space="preserve"> | Firebase | </w:t>
+      </w:r>
+      <w:proofErr w:type="spellStart"/>
+      <w:r>
+        <w:rPr>
+          <w:rFonts w:ascii="Consolas" w:hAnsi="Consolas"/>
+          <w:sz w:val="22"/>
+          <w:szCs w:val="40"/>
+        </w:rPr>
+        <w:t>Supabase</w:t>
+      </w:r>
+      <w:proofErr w:type="spellEnd"/>
+      <w:r>
+        <w:rPr>
+          <w:rFonts w:ascii="Consolas" w:hAnsi="Consolas"/>
+          <w:sz w:val="22"/>
+          <w:szCs w:val="40"/>
+        </w:rPr>
+        <w:t xml:space="preserve"> | Open AI | Anthropic | GitHub | Auth | Payment | Google</w:t>
       </w:r>
     </w:p>
     <w:p>
@@ -3327,12 +3572,18 @@
         <w:spacing w:after="65"/>
         <w:ind w:left="14"/>
         <w:rPr>
+          <w:b/>
+          <w:bCs/>
+          <w:color w:val="156082" w:themeColor="accent1"/>
           <w:sz w:val="32"/>
           <w:szCs w:val="28"/>
         </w:rPr>
       </w:pPr>
       <w:r>
         <w:rPr>
+          <w:b/>
+          <w:bCs/>
+          <w:color w:val="156082" w:themeColor="accent1"/>
           <w:sz w:val="32"/>
           <w:szCs w:val="28"/>
         </w:rPr>
@@ -3430,6 +3681,7 @@
         <w:t xml:space="preserve">🐙  </w:t>
       </w:r>
       <w:hyperlink r:id="rId15" w:history="1">
+        <w:proofErr w:type="spellStart"/>
         <w:r>
           <w:rPr>
             <w:rStyle w:val="Hyperlink"/>
@@ -3437,8 +3689,29 @@
             <w:sz w:val="24"/>
             <w:szCs w:val="44"/>
           </w:rPr>
-          <w:t>github @ AdiYd</w:t>
+          <w:t>github</w:t>
         </w:r>
+        <w:proofErr w:type="spellEnd"/>
+        <w:r>
+          <w:rPr>
+            <w:rStyle w:val="Hyperlink"/>
+            <w:rFonts w:ascii="Segoe UI Emoji" w:hAnsi="Segoe UI Emoji" w:cs="Segoe UI Emoji"/>
+            <w:sz w:val="24"/>
+            <w:szCs w:val="44"/>
+          </w:rPr>
+          <w:t xml:space="preserve"> @ </w:t>
+        </w:r>
+        <w:proofErr w:type="spellStart"/>
+        <w:r>
+          <w:rPr>
+            <w:rStyle w:val="Hyperlink"/>
+            <w:rFonts w:ascii="Segoe UI Emoji" w:hAnsi="Segoe UI Emoji" w:cs="Segoe UI Emoji"/>
+            <w:sz w:val="24"/>
+            <w:szCs w:val="44"/>
+          </w:rPr>
+          <w:t>AdiYd</w:t>
+        </w:r>
+        <w:proofErr w:type="spellEnd"/>
       </w:hyperlink>
     </w:p>
     <w:p>
@@ -3468,6 +3741,8 @@
         <w:t xml:space="preserve"> </w:t>
       </w:r>
       <w:hyperlink r:id="rId16" w:history="1">
+        <w:proofErr w:type="spellStart"/>
+        <w:proofErr w:type="gramStart"/>
         <w:r>
           <w:rPr>
             <w:rStyle w:val="Hyperlink"/>
@@ -3476,6 +3751,8 @@
           </w:rPr>
           <w:t>webly.digital</w:t>
         </w:r>
+        <w:proofErr w:type="spellEnd"/>
+        <w:proofErr w:type="gramEnd"/>
       </w:hyperlink>
       <w:r>
         <w:rPr>

</xml_diff>

<commit_message>
change default theme to night
</commit_message>
<xml_diff>
--- a/about/public/assets/Adi Yehuda-CV.docx
+++ b/about/public/assets/Adi Yehuda-CV.docx
@@ -633,7 +633,7 @@
           <w:sz w:val="22"/>
           <w:szCs w:val="40"/>
         </w:rPr>
-        <w:t xml:space="preserve">Full-Stack </w:t>
+        <w:t>Application</w:t>
       </w:r>
       <w:r>
         <w:rPr>
@@ -643,6 +643,16 @@
           <w:sz w:val="22"/>
           <w:szCs w:val="40"/>
         </w:rPr>
+        <w:t xml:space="preserve"> </w:t>
+      </w:r>
+      <w:r>
+        <w:rPr>
+          <w:rFonts w:ascii="Ebrima" w:hAnsi="Ebrima" w:cs="Sans Serif Collection"/>
+          <w:b/>
+          <w:bCs/>
+          <w:sz w:val="22"/>
+          <w:szCs w:val="40"/>
+        </w:rPr>
         <w:t>Engineer</w:t>
       </w:r>
       <w:r>
@@ -713,6 +723,178 @@
         <w:jc w:val="left"/>
         <w:rPr>
           <w:rFonts w:ascii="Ebrima" w:hAnsi="Ebrima" w:cs="Sans Serif Collection"/>
+          <w:sz w:val="22"/>
+          <w:szCs w:val="40"/>
+        </w:rPr>
+      </w:pPr>
+      <w:r>
+        <w:rPr>
+          <w:rFonts w:ascii="Ebrima" w:hAnsi="Ebrima" w:cs="Sans Serif Collection"/>
+          <w:sz w:val="22"/>
+          <w:szCs w:val="40"/>
+        </w:rPr>
+        <w:t>Designing and developing</w:t>
+      </w:r>
+      <w:r>
+        <w:rPr>
+          <w:rFonts w:ascii="Ebrima" w:hAnsi="Ebrima" w:cs="Sans Serif Collection"/>
+          <w:sz w:val="22"/>
+          <w:szCs w:val="40"/>
+        </w:rPr>
+        <w:t xml:space="preserve"> full-stack,</w:t>
+      </w:r>
+      <w:r>
+        <w:rPr>
+          <w:rFonts w:ascii="Ebrima" w:hAnsi="Ebrima" w:cs="Sans Serif Collection"/>
+          <w:sz w:val="22"/>
+          <w:szCs w:val="40"/>
+        </w:rPr>
+        <w:t xml:space="preserve"> modern web applications and SaaS platforms with a strong focus on scalability, clean user experience, and cloud-native architecture. Balancing both front-end interfaces and backend infrastructure </w:t>
+      </w:r>
+      <w:r>
+        <w:rPr>
+          <w:rFonts w:ascii="Ebrima" w:hAnsi="Ebrima" w:cs="Sans Serif Collection"/>
+          <w:sz w:val="22"/>
+          <w:szCs w:val="40"/>
+        </w:rPr>
+        <w:t xml:space="preserve">including </w:t>
+      </w:r>
+      <w:r>
+        <w:rPr>
+          <w:rFonts w:ascii="Ebrima" w:hAnsi="Ebrima" w:cs="Sans Serif Collection"/>
+          <w:sz w:val="22"/>
+          <w:szCs w:val="40"/>
+        </w:rPr>
+        <w:t>cloud services and functions, database,</w:t>
+      </w:r>
+      <w:r>
+        <w:rPr>
+          <w:rFonts w:ascii="Ebrima" w:hAnsi="Ebrima" w:cs="Sans Serif Collection"/>
+          <w:sz w:val="22"/>
+          <w:szCs w:val="40"/>
+        </w:rPr>
+        <w:t xml:space="preserve"> </w:t>
+      </w:r>
+      <w:r>
+        <w:rPr>
+          <w:rFonts w:ascii="Ebrima" w:hAnsi="Ebrima" w:cs="Sans Serif Collection"/>
+          <w:sz w:val="22"/>
+          <w:szCs w:val="40"/>
+        </w:rPr>
+        <w:t>authentication and</w:t>
+      </w:r>
+      <w:r>
+        <w:rPr>
+          <w:rFonts w:ascii="Ebrima" w:hAnsi="Ebrima" w:cs="Sans Serif Collection"/>
+          <w:sz w:val="22"/>
+          <w:szCs w:val="40"/>
+        </w:rPr>
+        <w:t xml:space="preserve"> </w:t>
+      </w:r>
+      <w:r>
+        <w:rPr>
+          <w:rFonts w:ascii="Ebrima" w:hAnsi="Ebrima" w:cs="Sans Serif Collection"/>
+          <w:sz w:val="22"/>
+          <w:szCs w:val="40"/>
+        </w:rPr>
+        <w:t>integration</w:t>
+      </w:r>
+      <w:r>
+        <w:rPr>
+          <w:rFonts w:ascii="Ebrima" w:hAnsi="Ebrima" w:cs="Sans Serif Collection"/>
+          <w:sz w:val="22"/>
+          <w:szCs w:val="40"/>
+        </w:rPr>
+        <w:t xml:space="preserve"> of </w:t>
+      </w:r>
+      <w:r>
+        <w:rPr>
+          <w:rFonts w:ascii="Ebrima" w:hAnsi="Ebrima" w:cs="Sans Serif Collection"/>
+          <w:sz w:val="22"/>
+          <w:szCs w:val="40"/>
+        </w:rPr>
+        <w:t xml:space="preserve">data </w:t>
+      </w:r>
+      <w:r>
+        <w:rPr>
+          <w:rFonts w:ascii="Ebrima" w:hAnsi="Ebrima" w:cs="Sans Serif Collection"/>
+          <w:sz w:val="22"/>
+          <w:szCs w:val="40"/>
+        </w:rPr>
+        <w:t>pipelines</w:t>
+      </w:r>
+      <w:r>
+        <w:rPr>
+          <w:rFonts w:ascii="Ebrima" w:hAnsi="Ebrima" w:cs="Sans Serif Collection"/>
+          <w:sz w:val="22"/>
+          <w:szCs w:val="40"/>
+        </w:rPr>
+        <w:t xml:space="preserve">. </w:t>
+      </w:r>
+      <w:r>
+        <w:rPr>
+          <w:rFonts w:ascii="Ebrima" w:hAnsi="Ebrima" w:cs="Sans Serif Collection"/>
+          <w:sz w:val="22"/>
+          <w:szCs w:val="40"/>
+        </w:rPr>
+        <w:t>Leveraging</w:t>
+      </w:r>
+      <w:r>
+        <w:rPr>
+          <w:rFonts w:ascii="Ebrima" w:hAnsi="Ebrima" w:cs="Sans Serif Collection"/>
+          <w:sz w:val="22"/>
+          <w:szCs w:val="40"/>
+        </w:rPr>
+        <w:t xml:space="preserve"> automation</w:t>
+      </w:r>
+      <w:r>
+        <w:rPr>
+          <w:rFonts w:ascii="Ebrima" w:hAnsi="Ebrima" w:cs="Sans Serif Collection"/>
+          <w:sz w:val="22"/>
+          <w:szCs w:val="40"/>
+        </w:rPr>
+        <w:t xml:space="preserve"> with</w:t>
+      </w:r>
+      <w:r>
+        <w:rPr>
+          <w:rFonts w:ascii="Ebrima" w:hAnsi="Ebrima" w:cs="Sans Serif Collection"/>
+          <w:sz w:val="22"/>
+          <w:szCs w:val="40"/>
+        </w:rPr>
+        <w:t xml:space="preserve"> Al </w:t>
+      </w:r>
+      <w:r>
+        <w:rPr>
+          <w:rFonts w:ascii="Ebrima" w:hAnsi="Ebrima" w:cs="Sans Serif Collection"/>
+          <w:sz w:val="22"/>
+          <w:szCs w:val="40"/>
+        </w:rPr>
+        <w:t xml:space="preserve">and </w:t>
+      </w:r>
+      <w:r>
+        <w:rPr>
+          <w:rFonts w:ascii="Ebrima" w:hAnsi="Ebrima" w:cs="Sans Serif Collection"/>
+          <w:sz w:val="22"/>
+          <w:szCs w:val="40"/>
+        </w:rPr>
+        <w:t>APIs and cloud platforms to speed up development and optimize workflows. Proficient in</w:t>
+      </w:r>
+      <w:r>
+        <w:rPr>
+          <w:rFonts w:ascii="Ebrima" w:hAnsi="Ebrima" w:cs="Sans Serif Collection"/>
+          <w:sz w:val="22"/>
+          <w:szCs w:val="40"/>
+        </w:rPr>
+        <w:t>:</w:t>
+      </w:r>
+    </w:p>
+    <w:p>
+      <w:pPr>
+        <w:pStyle w:val="ListParagraph"/>
+        <w:ind w:left="374" w:right="221"/>
+        <w:jc w:val="left"/>
+        <w:rPr>
+          <w:rFonts w:ascii="Ebrima" w:hAnsi="Ebrima" w:cs="Sans Serif Collection"/>
           <w:color w:val="C00000"/>
           <w:sz w:val="22"/>
           <w:szCs w:val="40"/>
@@ -720,31 +902,71 @@
       </w:pPr>
       <w:r>
         <w:rPr>
-          <w:rFonts w:ascii="Ebrima" w:hAnsi="Ebrima" w:cs="Sans Serif Collection"/>
-          <w:sz w:val="22"/>
-          <w:szCs w:val="40"/>
-        </w:rPr>
-        <w:t xml:space="preserve">Designing and developing modern web applications and SaaS platforms with a strong focus on scalability, clean user experience, and cloud-native architecture. Balancing both front-end interfaces and backend infrastructure </w:t>
-      </w:r>
-      <w:r>
-        <w:rPr>
-          <w:rFonts w:ascii="Ebrima" w:hAnsi="Ebrima" w:cs="Sans Serif Collection"/>
-          <w:sz w:val="22"/>
-          <w:szCs w:val="40"/>
-        </w:rPr>
-        <w:t xml:space="preserve">including </w:t>
-      </w:r>
-      <w:r>
-        <w:rPr>
-          <w:rFonts w:ascii="Ebrima" w:hAnsi="Ebrima" w:cs="Sans Serif Collection"/>
-          <w:sz w:val="22"/>
-          <w:szCs w:val="40"/>
-        </w:rPr>
-        <w:t>cloud services and functions, database,</w:t>
-      </w:r>
-      <w:r>
-        <w:rPr>
-          <w:rFonts w:ascii="Ebrima" w:hAnsi="Ebrima" w:cs="Sans Serif Collection"/>
+          <w:rFonts w:ascii="Lucida Console" w:hAnsi="Lucida Console" w:cs="Sans Serif Collection"/>
+          <w:color w:val="000000" w:themeColor="text1"/>
+          <w:sz w:val="22"/>
+          <w:szCs w:val="40"/>
+        </w:rPr>
+        <w:t xml:space="preserve">Node.js, JS </w:t>
+      </w:r>
+      <w:r>
+        <w:rPr>
+          <w:rFonts w:ascii="Lucida Console" w:hAnsi="Lucida Console" w:cs="Sans Serif Collection"/>
+          <w:color w:val="000000" w:themeColor="text1"/>
+          <w:sz w:val="22"/>
+          <w:szCs w:val="40"/>
+        </w:rPr>
+        <w:t xml:space="preserve">&amp; </w:t>
+      </w:r>
+      <w:r>
+        <w:rPr>
+          <w:rFonts w:ascii="Lucida Console" w:hAnsi="Lucida Console" w:cs="Sans Serif Collection"/>
+          <w:color w:val="000000" w:themeColor="text1"/>
+          <w:sz w:val="22"/>
+          <w:szCs w:val="40"/>
+        </w:rPr>
+        <w:t>TS, React</w:t>
+      </w:r>
+      <w:r>
+        <w:rPr>
+          <w:rFonts w:ascii="Lucida Console" w:hAnsi="Lucida Console" w:cs="Sans Serif Collection"/>
+          <w:color w:val="000000" w:themeColor="text1"/>
+          <w:sz w:val="22"/>
+          <w:szCs w:val="40"/>
+        </w:rPr>
+        <w:t>,</w:t>
+      </w:r>
+      <w:r>
+        <w:rPr>
+          <w:rFonts w:ascii="Lucida Console" w:hAnsi="Lucida Console" w:cs="Sans Serif Collection"/>
+          <w:color w:val="000000" w:themeColor="text1"/>
+          <w:sz w:val="22"/>
+          <w:szCs w:val="40"/>
+        </w:rPr>
+        <w:t xml:space="preserve"> Next.js, Firebase,</w:t>
+      </w:r>
+      <w:r>
+        <w:rPr>
+          <w:rFonts w:ascii="Lucida Console" w:hAnsi="Lucida Console" w:cs="Sans Serif Collection"/>
+          <w:color w:val="000000" w:themeColor="text1"/>
+          <w:sz w:val="22"/>
+          <w:szCs w:val="40"/>
+        </w:rPr>
+        <w:t xml:space="preserve"> Postgres, MongoDB,</w:t>
+      </w:r>
+      <w:r>
+        <w:rPr>
+          <w:rFonts w:ascii="Lucida Console" w:hAnsi="Lucida Console" w:cs="Sans Serif Collection"/>
+          <w:color w:val="000000" w:themeColor="text1"/>
+          <w:sz w:val="22"/>
+          <w:szCs w:val="40"/>
+        </w:rPr>
+        <w:t xml:space="preserve"> AWS,</w:t>
+      </w:r>
+      <w:r>
+        <w:rPr>
+          <w:rFonts w:ascii="Lucida Console" w:hAnsi="Lucida Console" w:cs="Sans Serif Collection"/>
+          <w:color w:val="000000" w:themeColor="text1"/>
           <w:sz w:val="22"/>
           <w:szCs w:val="40"/>
         </w:rPr>
@@ -752,15 +974,17 @@
       </w:r>
       <w:r>
         <w:rPr>
-          <w:rFonts w:ascii="Ebrima" w:hAnsi="Ebrima" w:cs="Sans Serif Collection"/>
-          <w:sz w:val="22"/>
-          <w:szCs w:val="40"/>
-        </w:rPr>
-        <w:t>authentication and</w:t>
-      </w:r>
-      <w:r>
-        <w:rPr>
-          <w:rFonts w:ascii="Ebrima" w:hAnsi="Ebrima" w:cs="Sans Serif Collection"/>
+          <w:rFonts w:ascii="Lucida Console" w:hAnsi="Lucida Console" w:cs="Sans Serif Collection"/>
+          <w:color w:val="000000" w:themeColor="text1"/>
+          <w:sz w:val="22"/>
+          <w:szCs w:val="40"/>
+        </w:rPr>
+        <w:t>GCP,</w:t>
+      </w:r>
+      <w:r>
+        <w:rPr>
+          <w:rFonts w:ascii="Lucida Console" w:hAnsi="Lucida Console" w:cs="Sans Serif Collection"/>
+          <w:color w:val="000000" w:themeColor="text1"/>
           <w:sz w:val="22"/>
           <w:szCs w:val="40"/>
         </w:rPr>
@@ -768,100 +992,12 @@
       </w:r>
       <w:r>
         <w:rPr>
-          <w:rFonts w:ascii="Ebrima" w:hAnsi="Ebrima" w:cs="Sans Serif Collection"/>
-          <w:sz w:val="22"/>
-          <w:szCs w:val="40"/>
-        </w:rPr>
-        <w:t>integration</w:t>
-      </w:r>
-      <w:r>
-        <w:rPr>
-          <w:rFonts w:ascii="Ebrima" w:hAnsi="Ebrima" w:cs="Sans Serif Collection"/>
-          <w:sz w:val="22"/>
-          <w:szCs w:val="40"/>
-        </w:rPr>
-        <w:t xml:space="preserve"> of </w:t>
-      </w:r>
-      <w:r>
-        <w:rPr>
-          <w:rFonts w:ascii="Ebrima" w:hAnsi="Ebrima" w:cs="Sans Serif Collection"/>
-          <w:sz w:val="22"/>
-          <w:szCs w:val="40"/>
-        </w:rPr>
-        <w:t xml:space="preserve">data </w:t>
-      </w:r>
-      <w:r>
-        <w:rPr>
-          <w:rFonts w:ascii="Ebrima" w:hAnsi="Ebrima" w:cs="Sans Serif Collection"/>
-          <w:sz w:val="22"/>
-          <w:szCs w:val="40"/>
-        </w:rPr>
-        <w:t>pipelines</w:t>
-      </w:r>
-      <w:r>
-        <w:rPr>
-          <w:rFonts w:ascii="Ebrima" w:hAnsi="Ebrima" w:cs="Sans Serif Collection"/>
-          <w:sz w:val="22"/>
-          <w:szCs w:val="40"/>
-        </w:rPr>
-        <w:t xml:space="preserve">. </w:t>
-      </w:r>
-      <w:r>
-        <w:rPr>
-          <w:rFonts w:ascii="Ebrima" w:hAnsi="Ebrima" w:cs="Sans Serif Collection"/>
-          <w:sz w:val="22"/>
-          <w:szCs w:val="40"/>
-        </w:rPr>
-        <w:t>Leveraging</w:t>
-      </w:r>
-      <w:r>
-        <w:rPr>
-          <w:rFonts w:ascii="Ebrima" w:hAnsi="Ebrima" w:cs="Sans Serif Collection"/>
-          <w:sz w:val="22"/>
-          <w:szCs w:val="40"/>
-        </w:rPr>
-        <w:t xml:space="preserve"> automation</w:t>
-      </w:r>
-      <w:r>
-        <w:rPr>
-          <w:rFonts w:ascii="Ebrima" w:hAnsi="Ebrima" w:cs="Sans Serif Collection"/>
-          <w:sz w:val="22"/>
-          <w:szCs w:val="40"/>
-        </w:rPr>
-        <w:t xml:space="preserve"> with</w:t>
-      </w:r>
-      <w:r>
-        <w:rPr>
-          <w:rFonts w:ascii="Ebrima" w:hAnsi="Ebrima" w:cs="Sans Serif Collection"/>
-          <w:sz w:val="22"/>
-          <w:szCs w:val="40"/>
-        </w:rPr>
-        <w:t xml:space="preserve"> Al </w:t>
-      </w:r>
-      <w:r>
-        <w:rPr>
-          <w:rFonts w:ascii="Ebrima" w:hAnsi="Ebrima" w:cs="Sans Serif Collection"/>
-          <w:sz w:val="22"/>
-          <w:szCs w:val="40"/>
-        </w:rPr>
-        <w:t xml:space="preserve">and </w:t>
-      </w:r>
-      <w:r>
-        <w:rPr>
-          <w:rFonts w:ascii="Ebrima" w:hAnsi="Ebrima" w:cs="Sans Serif Collection"/>
-          <w:sz w:val="22"/>
-          <w:szCs w:val="40"/>
-        </w:rPr>
-        <w:t xml:space="preserve">APIs and cloud platforms to speed up development and optimize workflows. Proficient in </w:t>
-      </w:r>
-      <w:r>
-        <w:rPr>
           <w:rFonts w:ascii="Lucida Console" w:hAnsi="Lucida Console" w:cs="Sans Serif Collection"/>
           <w:color w:val="000000" w:themeColor="text1"/>
           <w:sz w:val="22"/>
           <w:szCs w:val="40"/>
         </w:rPr>
-        <w:t xml:space="preserve">Node.js, JS </w:t>
+        <w:t>AI,</w:t>
       </w:r>
       <w:r>
         <w:rPr>
@@ -870,7 +1006,7 @@
           <w:sz w:val="22"/>
           <w:szCs w:val="40"/>
         </w:rPr>
-        <w:t xml:space="preserve">&amp; </w:t>
+        <w:t xml:space="preserve"> </w:t>
       </w:r>
       <w:r>
         <w:rPr>
@@ -879,7 +1015,7 @@
           <w:sz w:val="22"/>
           <w:szCs w:val="40"/>
         </w:rPr>
-        <w:t>TS, React</w:t>
+        <w:t>Python</w:t>
       </w:r>
       <w:r>
         <w:rPr>
@@ -888,99 +1024,511 @@
           <w:sz w:val="22"/>
           <w:szCs w:val="40"/>
         </w:rPr>
+        <w:t>, OCR, Payment</w:t>
+      </w:r>
+      <w:r>
+        <w:rPr>
+          <w:rFonts w:ascii="Lucida Console" w:hAnsi="Lucida Console" w:cs="Sans Serif Collection"/>
+          <w:color w:val="000000" w:themeColor="text1"/>
+          <w:sz w:val="22"/>
+          <w:szCs w:val="40"/>
+        </w:rPr>
+        <w:t>.</w:t>
+      </w:r>
+    </w:p>
+    <w:p>
+      <w:pPr>
+        <w:spacing w:after="0" w:line="259" w:lineRule="auto"/>
+        <w:ind w:left="-341"/>
+        <w:jc w:val="left"/>
+        <w:rPr>
+          <w:rFonts w:ascii="Ebrima" w:hAnsi="Ebrima" w:cs="Sans Serif Collection"/>
+          <w:sz w:val="20"/>
+          <w:szCs w:val="36"/>
+        </w:rPr>
+      </w:pPr>
+    </w:p>
+    <w:p>
+      <w:pPr>
+        <w:pStyle w:val="ListParagraph"/>
+        <w:numPr>
+          <w:ilvl w:val="0"/>
+          <w:numId w:val="7"/>
+        </w:numPr>
+        <w:spacing w:after="0" w:line="259" w:lineRule="auto"/>
+        <w:ind w:left="374"/>
+        <w:jc w:val="left"/>
+        <w:rPr>
+          <w:rFonts w:ascii="Ebrima" w:hAnsi="Ebrima" w:cs="Sans Serif Collection"/>
+          <w:sz w:val="20"/>
+          <w:szCs w:val="36"/>
+        </w:rPr>
+      </w:pPr>
+      <w:r>
+        <w:rPr>
+          <w:rFonts w:ascii="Ebrima" w:hAnsi="Ebrima" w:cs="Sans Serif Collection"/>
+          <w:b/>
+          <w:bCs/>
+          <w:sz w:val="22"/>
+          <w:szCs w:val="36"/>
+        </w:rPr>
+        <w:t>Hardware</w:t>
+      </w:r>
+      <w:r>
+        <w:rPr>
+          <w:rFonts w:ascii="Ebrima" w:hAnsi="Ebrima" w:cs="Sans Serif Collection"/>
+          <w:b/>
+          <w:bCs/>
+          <w:sz w:val="22"/>
+          <w:szCs w:val="36"/>
+        </w:rPr>
+        <w:t xml:space="preserve"> &amp; Product</w:t>
+      </w:r>
+      <w:r>
+        <w:rPr>
+          <w:rFonts w:ascii="Ebrima" w:hAnsi="Ebrima" w:cs="Sans Serif Collection"/>
+          <w:b/>
+          <w:bCs/>
+          <w:sz w:val="22"/>
+          <w:szCs w:val="36"/>
+        </w:rPr>
+        <w:t xml:space="preserve"> Engineer </w:t>
+      </w:r>
+      <w:r>
+        <w:rPr>
+          <w:rFonts w:ascii="Ebrima" w:hAnsi="Ebrima" w:cs="Sans Serif Collection"/>
+          <w:sz w:val="22"/>
+          <w:szCs w:val="36"/>
+        </w:rPr>
+        <w:t>|</w:t>
+      </w:r>
+      <w:r>
+        <w:rPr>
+          <w:rFonts w:ascii="Ebrima" w:hAnsi="Ebrima" w:cs="Sans Serif Collection"/>
+          <w:sz w:val="22"/>
+          <w:szCs w:val="36"/>
+        </w:rPr>
+        <w:t xml:space="preserve"> </w:t>
+      </w:r>
+      <w:r>
+        <w:rPr>
+          <w:rFonts w:ascii="Ebrima" w:hAnsi="Ebrima" w:cs="Sans Serif Collection"/>
+          <w:color w:val="0E2841" w:themeColor="text2"/>
+          <w:sz w:val="22"/>
+          <w:szCs w:val="22"/>
+        </w:rPr>
+        <w:t>SolarEdge R&amp;D, 2019-2023</w:t>
+      </w:r>
+    </w:p>
+    <w:p>
+      <w:pPr>
+        <w:pStyle w:val="ListParagraph"/>
+        <w:spacing w:after="46"/>
+        <w:ind w:left="374" w:right="206"/>
+        <w:jc w:val="left"/>
+        <w:rPr>
+          <w:rFonts w:ascii="Ebrima" w:hAnsi="Ebrima" w:cs="Sans Serif Collection"/>
+          <w:sz w:val="22"/>
+          <w:szCs w:val="40"/>
+        </w:rPr>
+      </w:pPr>
+      <w:r>
+        <w:rPr>
+          <w:rFonts w:ascii="Ebrima" w:hAnsi="Ebrima" w:cs="Sans Serif Collection"/>
+          <w:sz w:val="22"/>
+          <w:szCs w:val="40"/>
+        </w:rPr>
+        <w:t>Led multidisciplinary development of advanced analog/digital hardware systems for renewable energy products. Responsible</w:t>
+      </w:r>
+      <w:r>
+        <w:rPr>
+          <w:rFonts w:ascii="Ebrima" w:hAnsi="Ebrima" w:cs="Sans Serif Collection"/>
+          <w:sz w:val="22"/>
+          <w:szCs w:val="40"/>
+        </w:rPr>
+        <w:t xml:space="preserve"> </w:t>
+      </w:r>
+      <w:r>
+        <w:rPr>
+          <w:rFonts w:ascii="Ebrima" w:hAnsi="Ebrima" w:cs="Sans Serif Collection"/>
+          <w:sz w:val="22"/>
+          <w:szCs w:val="40"/>
+        </w:rPr>
+        <w:t>for</w:t>
+      </w:r>
+      <w:r>
+        <w:rPr>
+          <w:rFonts w:ascii="Ebrima" w:hAnsi="Ebrima" w:cs="Sans Serif Collection"/>
+          <w:sz w:val="22"/>
+          <w:szCs w:val="40"/>
+        </w:rPr>
+        <w:t xml:space="preserve"> </w:t>
+      </w:r>
+      <w:r>
+        <w:rPr>
+          <w:rFonts w:ascii="Ebrima" w:hAnsi="Ebrima" w:cs="Sans Serif Collection"/>
+          <w:sz w:val="22"/>
+          <w:szCs w:val="40"/>
+        </w:rPr>
+        <w:t>the full</w:t>
+      </w:r>
+      <w:r>
+        <w:rPr>
+          <w:rFonts w:ascii="Ebrima" w:hAnsi="Ebrima" w:cs="Sans Serif Collection"/>
+          <w:sz w:val="22"/>
+          <w:szCs w:val="40"/>
+        </w:rPr>
+        <w:t xml:space="preserve"> product cycle</w:t>
+      </w:r>
+      <w:r>
+        <w:rPr>
+          <w:rFonts w:ascii="Ebrima" w:hAnsi="Ebrima" w:cs="Sans Serif Collection"/>
+          <w:sz w:val="22"/>
+          <w:szCs w:val="40"/>
+        </w:rPr>
+        <w:t xml:space="preserve"> - </w:t>
+      </w:r>
+      <w:r>
+        <w:rPr>
+          <w:rFonts w:ascii="Ebrima" w:hAnsi="Ebrima" w:cs="Sans Serif Collection"/>
+          <w:sz w:val="22"/>
+          <w:szCs w:val="40"/>
+        </w:rPr>
+        <w:t>from early design and prototyping</w:t>
+      </w:r>
+      <w:r>
+        <w:rPr>
+          <w:rFonts w:ascii="Ebrima" w:hAnsi="Ebrima" w:cs="Sans Serif Collection"/>
+          <w:sz w:val="22"/>
+          <w:szCs w:val="40"/>
+        </w:rPr>
+        <w:t>, Board design and architecture</w:t>
+      </w:r>
+      <w:r>
+        <w:rPr>
+          <w:rFonts w:ascii="Ebrima" w:hAnsi="Ebrima" w:cs="Sans Serif Collection"/>
+          <w:sz w:val="22"/>
+          <w:szCs w:val="40"/>
+        </w:rPr>
+        <w:t xml:space="preserve"> to validation and mass </w:t>
+      </w:r>
+      <w:r>
+        <w:rPr>
+          <w:rFonts w:ascii="Ebrima" w:hAnsi="Ebrima" w:cs="Sans Serif Collection"/>
+          <w:sz w:val="22"/>
+          <w:szCs w:val="40"/>
+        </w:rPr>
+        <w:t>production</w:t>
+      </w:r>
+      <w:r>
+        <w:rPr>
+          <w:rFonts w:ascii="Ebrima" w:hAnsi="Ebrima" w:cs="Sans Serif Collection"/>
+          <w:sz w:val="22"/>
+          <w:szCs w:val="40"/>
+        </w:rPr>
+        <w:t xml:space="preserve"> Collaborated with firmware, QA, and manufacturing teams to ensure system-level reliability. Built automated test frameworks and real-time data tools using Python and C# to streamline validation processes. Experience with DSPs, wireless communication, power electronics, and system-level debugging. Known for hands-on problem solving and cross-domain coordination.</w:t>
+      </w:r>
+    </w:p>
+    <w:p>
+      <w:pPr>
+        <w:ind w:left="0" w:right="14"/>
+        <w:jc w:val="left"/>
+        <w:rPr>
+          <w:rFonts w:ascii="Ebrima" w:eastAsia="Times New Roman" w:hAnsi="Ebrima" w:cs="Sans Serif Collection"/>
+          <w:sz w:val="22"/>
+          <w:szCs w:val="36"/>
+        </w:rPr>
+      </w:pPr>
+    </w:p>
+    <w:p>
+      <w:pPr>
+        <w:pStyle w:val="ListParagraph"/>
+        <w:numPr>
+          <w:ilvl w:val="0"/>
+          <w:numId w:val="7"/>
+        </w:numPr>
+        <w:ind w:left="374" w:right="14"/>
+        <w:jc w:val="left"/>
+        <w:rPr>
+          <w:rFonts w:ascii="Ebrima" w:hAnsi="Ebrima" w:cs="Sans Serif Collection"/>
+          <w:sz w:val="22"/>
+          <w:szCs w:val="40"/>
+        </w:rPr>
+      </w:pPr>
+      <w:r>
+        <w:rPr>
+          <w:rFonts w:ascii="Ebrima" w:hAnsi="Ebrima" w:cs="Sans Serif Collection"/>
+          <w:b/>
+          <w:bCs/>
+          <w:sz w:val="22"/>
+          <w:szCs w:val="40"/>
+        </w:rPr>
+        <w:t>Teaching Assistant</w:t>
+      </w:r>
+      <w:r>
+        <w:rPr>
+          <w:rFonts w:ascii="Ebrima" w:hAnsi="Ebrima" w:cs="Sans Serif Collection"/>
+          <w:sz w:val="22"/>
+          <w:szCs w:val="40"/>
+        </w:rPr>
+        <w:t xml:space="preserve"> </w:t>
+      </w:r>
+      <w:r>
+        <w:rPr>
+          <w:rFonts w:ascii="Ebrima" w:hAnsi="Ebrima" w:cs="Sans Serif Collection"/>
+          <w:sz w:val="22"/>
+          <w:szCs w:val="40"/>
+        </w:rPr>
+        <w:t>|</w:t>
+      </w:r>
+      <w:r>
+        <w:rPr>
+          <w:rFonts w:ascii="Ebrima" w:hAnsi="Ebrima" w:cs="Sans Serif Collection"/>
+          <w:b/>
+          <w:bCs/>
+          <w:sz w:val="22"/>
+          <w:szCs w:val="40"/>
+        </w:rPr>
+        <w:t xml:space="preserve"> </w:t>
+      </w:r>
+      <w:r>
+        <w:rPr>
+          <w:rFonts w:ascii="Ebrima" w:hAnsi="Ebrima" w:cs="Sans Serif Collection"/>
+          <w:color w:val="0E2841" w:themeColor="text2"/>
+          <w:sz w:val="22"/>
+          <w:szCs w:val="22"/>
+        </w:rPr>
+        <w:t>Tel Aviv University</w:t>
+      </w:r>
+      <w:r>
+        <w:rPr>
+          <w:rFonts w:ascii="Ebrima" w:hAnsi="Ebrima" w:cs="Sans Serif Collection"/>
+          <w:color w:val="0E2841" w:themeColor="text2"/>
+          <w:sz w:val="22"/>
+          <w:szCs w:val="22"/>
+        </w:rPr>
         <w:t>,</w:t>
       </w:r>
       <w:r>
         <w:rPr>
-          <w:rFonts w:ascii="Lucida Console" w:hAnsi="Lucida Console" w:cs="Sans Serif Collection"/>
-          <w:color w:val="000000" w:themeColor="text1"/>
-          <w:sz w:val="22"/>
-          <w:szCs w:val="40"/>
-        </w:rPr>
-        <w:t xml:space="preserve"> Next.js, Firebase, Supabase,</w:t>
-      </w:r>
-      <w:r>
-        <w:rPr>
-          <w:rFonts w:ascii="Lucida Console" w:hAnsi="Lucida Console" w:cs="Sans Serif Collection"/>
-          <w:color w:val="000000" w:themeColor="text1"/>
-          <w:sz w:val="22"/>
-          <w:szCs w:val="40"/>
-        </w:rPr>
-        <w:t xml:space="preserve"> Postgres, MongoDB,</w:t>
-      </w:r>
-      <w:r>
-        <w:rPr>
-          <w:rFonts w:ascii="Lucida Console" w:hAnsi="Lucida Console" w:cs="Sans Serif Collection"/>
-          <w:color w:val="000000" w:themeColor="text1"/>
-          <w:sz w:val="22"/>
-          <w:szCs w:val="40"/>
-        </w:rPr>
-        <w:t xml:space="preserve"> AWS,</w:t>
-      </w:r>
-      <w:r>
-        <w:rPr>
-          <w:rFonts w:ascii="Lucida Console" w:hAnsi="Lucida Console" w:cs="Sans Serif Collection"/>
-          <w:color w:val="000000" w:themeColor="text1"/>
-          <w:sz w:val="22"/>
-          <w:szCs w:val="40"/>
-        </w:rPr>
-        <w:t xml:space="preserve"> </w:t>
-      </w:r>
-      <w:r>
-        <w:rPr>
-          <w:rFonts w:ascii="Lucida Console" w:hAnsi="Lucida Console" w:cs="Sans Serif Collection"/>
-          <w:color w:val="000000" w:themeColor="text1"/>
-          <w:sz w:val="22"/>
-          <w:szCs w:val="40"/>
-        </w:rPr>
-        <w:t>Python</w:t>
-      </w:r>
-      <w:r>
-        <w:rPr>
-          <w:rFonts w:ascii="Lucida Console" w:hAnsi="Lucida Console" w:cs="Sans Serif Collection"/>
-          <w:color w:val="000000" w:themeColor="text1"/>
-          <w:sz w:val="22"/>
-          <w:szCs w:val="40"/>
-        </w:rPr>
-        <w:t>,</w:t>
-      </w:r>
-      <w:r>
-        <w:rPr>
-          <w:rFonts w:ascii="Ebrima" w:hAnsi="Ebrima" w:cs="Sans Serif Collection"/>
-          <w:color w:val="000000" w:themeColor="text1"/>
-          <w:sz w:val="22"/>
-          <w:szCs w:val="40"/>
-        </w:rPr>
-        <w:t xml:space="preserve"> </w:t>
-      </w:r>
-      <w:r>
-        <w:rPr>
-          <w:rFonts w:ascii="Lucida Console" w:hAnsi="Lucida Console" w:cs="Sans Serif Collection"/>
-          <w:color w:val="000000" w:themeColor="text1"/>
-          <w:sz w:val="22"/>
-          <w:szCs w:val="40"/>
-        </w:rPr>
-        <w:t>Al integrations</w:t>
-      </w:r>
+          <w:rFonts w:ascii="Ebrima" w:hAnsi="Ebrima" w:cs="Sans Serif Collection"/>
+          <w:color w:val="0E2841" w:themeColor="text2"/>
+          <w:sz w:val="22"/>
+          <w:szCs w:val="22"/>
+        </w:rPr>
+        <w:t xml:space="preserve"> 2019-2020</w:t>
+      </w:r>
+    </w:p>
+    <w:p>
+      <w:pPr>
+        <w:pStyle w:val="ListParagraph"/>
+        <w:spacing w:after="26"/>
+        <w:ind w:left="374" w:right="158"/>
+        <w:jc w:val="left"/>
+        <w:rPr>
+          <w:rFonts w:ascii="Ebrima" w:hAnsi="Ebrima" w:cs="Sans Serif Collection"/>
+          <w:sz w:val="22"/>
+          <w:szCs w:val="40"/>
+        </w:rPr>
+      </w:pPr>
+      <w:r>
+        <w:rPr>
+          <w:rFonts w:ascii="Ebrima" w:hAnsi="Ebrima" w:cs="Sans Serif Collection"/>
+          <w:sz w:val="22"/>
+          <w:szCs w:val="40"/>
+        </w:rPr>
+        <w:t xml:space="preserve">Frontal lectures for TAU engineering students in mathematics and physics. lessons and marathons to </w:t>
+      </w:r>
+      <w:r>
+        <w:rPr>
+          <w:rFonts w:ascii="Ebrima" w:hAnsi="Ebrima" w:cs="Sans Serif Collection"/>
+          <w:sz w:val="22"/>
+          <w:szCs w:val="40"/>
+        </w:rPr>
+        <w:t>practice</w:t>
+      </w:r>
+      <w:r>
+        <w:rPr>
+          <w:rFonts w:ascii="Ebrima" w:hAnsi="Ebrima" w:cs="Sans Serif Collection"/>
+          <w:sz w:val="22"/>
+          <w:szCs w:val="40"/>
+        </w:rPr>
+        <w:t xml:space="preserve"> complex topics, driving higher exam success rates. </w:t>
+      </w:r>
+      <w:r>
+        <w:rPr>
+          <w:rFonts w:ascii="Ebrima" w:hAnsi="Ebrima" w:cs="Sans Serif Collection"/>
+          <w:sz w:val="22"/>
+          <w:szCs w:val="40"/>
+        </w:rPr>
+        <w:t>Focusing on problem solving skills, out of the box thinking and creative approaches.</w:t>
+      </w:r>
+    </w:p>
+    <w:p>
+      <w:pPr>
+        <w:pStyle w:val="ListParagraph"/>
+        <w:spacing w:after="26"/>
+        <w:ind w:left="374" w:right="158"/>
+        <w:jc w:val="left"/>
+        <w:rPr>
+          <w:rFonts w:ascii="Ebrima" w:hAnsi="Ebrima" w:cs="Sans Serif Collection"/>
+          <w:sz w:val="22"/>
+          <w:szCs w:val="40"/>
+        </w:rPr>
+      </w:pPr>
+    </w:p>
+    <w:p>
+      <w:pPr>
+        <w:pStyle w:val="ListParagraph"/>
+        <w:numPr>
+          <w:ilvl w:val="0"/>
+          <w:numId w:val="7"/>
+        </w:numPr>
+        <w:spacing w:after="26"/>
+        <w:ind w:left="360" w:right="158"/>
+        <w:jc w:val="left"/>
+        <w:rPr>
+          <w:rFonts w:ascii="Ebrima" w:hAnsi="Ebrima" w:cstheme="minorBidi"/>
+          <w:sz w:val="22"/>
+          <w:szCs w:val="40"/>
+        </w:rPr>
+      </w:pPr>
+      <w:r>
+        <w:rPr>
+          <w:rFonts w:ascii="Ebrima" w:hAnsi="Ebrima" w:cs="Sans Serif Collection"/>
+          <w:b/>
+          <w:bCs/>
+          <w:sz w:val="22"/>
+          <w:szCs w:val="40"/>
+        </w:rPr>
+        <w:t>Senior Math &amp; Physics Tutor</w:t>
+      </w:r>
+      <w:r>
+        <w:rPr>
+          <w:rFonts w:ascii="Ebrima" w:hAnsi="Ebrima" w:cs="Sans Serif Collection"/>
+          <w:sz w:val="22"/>
+          <w:szCs w:val="40"/>
+        </w:rPr>
+        <w:t xml:space="preserve"> | </w:t>
+      </w:r>
+      <w:r>
+        <w:rPr>
+          <w:rFonts w:ascii="Ebrima" w:hAnsi="Ebrima" w:cs="Sans Serif Collection"/>
+          <w:color w:val="0E2841" w:themeColor="text2"/>
+          <w:sz w:val="22"/>
+          <w:szCs w:val="22"/>
+        </w:rPr>
+        <w:t>Archimedes</w:t>
+      </w:r>
+      <w:r>
+        <w:rPr>
+          <w:rFonts w:ascii="Ebrima" w:hAnsi="Ebrima" w:cs="Sans Serif Collection"/>
+          <w:color w:val="0E2841" w:themeColor="text2"/>
+          <w:sz w:val="22"/>
+          <w:szCs w:val="22"/>
+        </w:rPr>
+        <w:t xml:space="preserve"> LTD</w:t>
+      </w:r>
+      <w:r>
+        <w:rPr>
+          <w:rFonts w:ascii="Ebrima" w:hAnsi="Ebrima" w:cs="Sans Serif Collection"/>
+          <w:color w:val="0E2841" w:themeColor="text2"/>
+          <w:sz w:val="22"/>
+          <w:szCs w:val="22"/>
+        </w:rPr>
+        <w:t>, 2016-2019</w:t>
+      </w:r>
+    </w:p>
+    <w:p>
+      <w:pPr>
+        <w:pStyle w:val="ListParagraph"/>
+        <w:spacing w:after="1053"/>
+        <w:ind w:left="14" w:right="14" w:firstLine="346"/>
+        <w:jc w:val="left"/>
+        <w:rPr>
+          <w:rFonts w:ascii="Ebrima" w:hAnsi="Ebrima" w:cs="Sans Serif Collection"/>
+          <w:sz w:val="22"/>
+          <w:szCs w:val="40"/>
+        </w:rPr>
+      </w:pPr>
+      <w:r>
+        <w:rPr>
+          <w:rFonts w:ascii="Ebrima" w:hAnsi="Ebrima" w:cs="Sans Serif Collection"/>
+          <w:sz w:val="22"/>
+          <w:szCs w:val="40"/>
+        </w:rPr>
+        <w:lastRenderedPageBreak/>
+        <w:t xml:space="preserve">Frontal lectures for high school students in math and physics. Including Marathon sessions for </w:t>
+      </w:r>
+      <w:proofErr w:type="spellStart"/>
+      <w:r>
+        <w:rPr>
+          <w:rFonts w:ascii="Ebrima" w:hAnsi="Ebrima" w:cs="Sans Serif Collection"/>
+          <w:sz w:val="22"/>
+          <w:szCs w:val="40"/>
+        </w:rPr>
+        <w:t>Bagrut</w:t>
+      </w:r>
+      <w:proofErr w:type="spellEnd"/>
+      <w:r>
+        <w:rPr>
+          <w:rFonts w:ascii="Ebrima" w:hAnsi="Ebrima" w:cs="Sans Serif Collection"/>
+          <w:sz w:val="22"/>
+          <w:szCs w:val="40"/>
+        </w:rPr>
+        <w:t>.</w:t>
+      </w:r>
+    </w:p>
+    <w:p>
+      <w:pPr>
+        <w:pStyle w:val="Heading1"/>
+        <w:ind w:left="14"/>
+        <w:rPr>
+          <w:rFonts w:ascii="Ebrima" w:hAnsi="Ebrima" w:cs="Sans Serif Collection"/>
+          <w:color w:val="156082" w:themeColor="accent1"/>
+          <w:sz w:val="32"/>
+          <w:szCs w:val="28"/>
+        </w:rPr>
+      </w:pPr>
+      <w:r>
+        <w:rPr>
+          <w:rFonts w:ascii="Ebrima" w:hAnsi="Ebrima" w:cs="Sans Serif Collection"/>
+          <w:color w:val="156082" w:themeColor="accent1"/>
+          <w:sz w:val="32"/>
+          <w:szCs w:val="28"/>
+        </w:rPr>
+        <w:t>Education</w:t>
+      </w:r>
+    </w:p>
+    <w:p>
+      <w:pPr>
+        <w:spacing w:after="0" w:line="259" w:lineRule="auto"/>
+        <w:ind w:left="139"/>
+        <w:jc w:val="left"/>
+        <w:rPr>
+          <w:rFonts w:ascii="Ebrima" w:hAnsi="Ebrima" w:cs="Sans Serif Collection"/>
+          <w:sz w:val="20"/>
+          <w:szCs w:val="36"/>
+        </w:rPr>
+      </w:pPr>
       <w:r>
         <w:rPr>
           <w:rFonts w:ascii="Ebrima" w:hAnsi="Ebrima" w:cs="Sans Serif Collection"/>
           <w:noProof/>
-          <w:color w:val="000000" w:themeColor="text1"/>
-          <w:sz w:val="16"/>
-          <w:szCs w:val="28"/>
+          <w:sz w:val="20"/>
+          <w:szCs w:val="36"/>
         </w:rPr>
         <w:drawing>
-          <wp:inline distT="0" distB="0" distL="0" distR="0" wp14:anchorId="74F78963" wp14:editId="575E92C6">
-            <wp:extent cx="12194" cy="12195"/>
+          <wp:inline distT="0" distB="0" distL="0" distR="0" wp14:anchorId="6231A0DA" wp14:editId="24F4ACC1">
+            <wp:extent cx="15242" cy="12195"/>
             <wp:effectExtent l="0" t="0" r="0" b="0"/>
-            <wp:docPr id="3606" name="Picture 3606"/>
+            <wp:docPr id="3607" name="Picture 3607"/>
             <wp:cNvGraphicFramePr/>
             <a:graphic xmlns:a="http://schemas.openxmlformats.org/drawingml/2006/main">
               <a:graphicData uri="http://schemas.openxmlformats.org/drawingml/2006/picture">
                 <pic:pic xmlns:pic="http://schemas.openxmlformats.org/drawingml/2006/picture">
                   <pic:nvPicPr>
-                    <pic:cNvPr id="3606" name="Picture 3606"/>
+                    <pic:cNvPr id="3607" name="Picture 3607"/>
                     <pic:cNvPicPr/>
                   </pic:nvPicPr>
                   <pic:blipFill>
@@ -992,7 +1540,7 @@
                   <pic:spPr>
                     <a:xfrm>
                       <a:off x="0" y="0"/>
-                      <a:ext cx="12194" cy="12195"/>
+                      <a:ext cx="15242" cy="12195"/>
                     </a:xfrm>
                     <a:prstGeom prst="rect">
                       <a:avLst/>
@@ -1007,30 +1555,18 @@
     </w:p>
     <w:p>
       <w:pPr>
-        <w:spacing w:after="0" w:line="259" w:lineRule="auto"/>
-        <w:ind w:left="-341"/>
-        <w:jc w:val="left"/>
-        <w:rPr>
-          <w:rFonts w:ascii="Ebrima" w:hAnsi="Ebrima" w:cs="Sans Serif Collection"/>
-          <w:sz w:val="20"/>
-          <w:szCs w:val="36"/>
-        </w:rPr>
-      </w:pPr>
-    </w:p>
-    <w:p>
-      <w:pPr>
         <w:pStyle w:val="ListParagraph"/>
         <w:numPr>
           <w:ilvl w:val="0"/>
           <w:numId w:val="7"/>
         </w:numPr>
-        <w:spacing w:after="0" w:line="259" w:lineRule="auto"/>
-        <w:ind w:left="374"/>
-        <w:jc w:val="left"/>
-        <w:rPr>
-          <w:rFonts w:ascii="Ebrima" w:hAnsi="Ebrima" w:cs="Sans Serif Collection"/>
-          <w:sz w:val="20"/>
-          <w:szCs w:val="36"/>
+        <w:ind w:left="499" w:right="14"/>
+        <w:jc w:val="left"/>
+        <w:rPr>
+          <w:rFonts w:ascii="Ebrima" w:hAnsi="Ebrima" w:cs="Sans Serif Collection"/>
+          <w:color w:val="3A3A3A" w:themeColor="background2" w:themeShade="40"/>
+          <w:sz w:val="22"/>
+          <w:szCs w:val="22"/>
         </w:rPr>
       </w:pPr>
       <w:r>
@@ -1039,81 +1575,359 @@
           <w:b/>
           <w:bCs/>
           <w:sz w:val="22"/>
-          <w:szCs w:val="36"/>
-        </w:rPr>
-        <w:t>Hardware</w:t>
-      </w:r>
-      <w:r>
-        <w:rPr>
-          <w:rFonts w:ascii="Ebrima" w:hAnsi="Ebrima" w:cs="Sans Serif Collection"/>
+          <w:szCs w:val="22"/>
+        </w:rPr>
+        <w:t>B.Sc. Electrical Engineering</w:t>
+      </w:r>
+      <w:r>
+        <w:rPr>
+          <w:rFonts w:ascii="Ebrima" w:hAnsi="Ebrima" w:cs="Sans Serif Collection"/>
+          <w:sz w:val="22"/>
+          <w:szCs w:val="22"/>
+        </w:rPr>
+        <w:t xml:space="preserve"> </w:t>
+      </w:r>
+      <w:r>
+        <w:rPr>
+          <w:rFonts w:ascii="Ebrima" w:hAnsi="Ebrima" w:cs="Sans Serif Collection"/>
+          <w:sz w:val="22"/>
+          <w:szCs w:val="22"/>
+        </w:rPr>
+        <w:t>|</w:t>
+      </w:r>
+      <w:r>
+        <w:rPr>
+          <w:rFonts w:ascii="Ebrima" w:hAnsi="Ebrima" w:cs="Sans Serif Collection"/>
+          <w:sz w:val="22"/>
+          <w:szCs w:val="22"/>
+        </w:rPr>
+        <w:t xml:space="preserve"> </w:t>
+      </w:r>
+      <w:r>
+        <w:rPr>
+          <w:rFonts w:ascii="Ebrima" w:hAnsi="Ebrima" w:cs="Sans Serif Collection"/>
+          <w:color w:val="0E2841" w:themeColor="text2"/>
+          <w:sz w:val="22"/>
+          <w:szCs w:val="22"/>
+        </w:rPr>
+        <w:t>Tel Aviv University, 2014-2019</w:t>
+      </w:r>
+    </w:p>
+    <w:p>
+      <w:pPr>
+        <w:pStyle w:val="ListParagraph"/>
+        <w:spacing w:after="64"/>
+        <w:ind w:left="499" w:right="14"/>
+        <w:jc w:val="left"/>
+        <w:rPr>
+          <w:rFonts w:ascii="Ebrima" w:hAnsi="Ebrima" w:cs="Sans Serif Collection"/>
+          <w:sz w:val="22"/>
+          <w:szCs w:val="22"/>
+        </w:rPr>
+      </w:pPr>
+      <w:r>
+        <w:rPr>
+          <w:rFonts w:ascii="Ebrima" w:hAnsi="Ebrima" w:cs="Sans Serif Collection"/>
+          <w:sz w:val="22"/>
+          <w:szCs w:val="22"/>
+        </w:rPr>
+        <w:t>Majors in computers, control systems, and electromagnetics:</w:t>
+      </w:r>
+    </w:p>
+    <w:p>
+      <w:pPr>
+        <w:pStyle w:val="ListParagraph"/>
+        <w:numPr>
+          <w:ilvl w:val="0"/>
+          <w:numId w:val="8"/>
+        </w:numPr>
+        <w:spacing w:after="206"/>
+        <w:ind w:left="1219" w:right="1704"/>
+        <w:jc w:val="left"/>
+        <w:rPr>
+          <w:rFonts w:ascii="Ebrima" w:hAnsi="Ebrima" w:cs="Sans Serif Collection"/>
+          <w:sz w:val="22"/>
+          <w:szCs w:val="22"/>
+        </w:rPr>
+      </w:pPr>
+      <w:r>
+        <w:rPr>
+          <w:rFonts w:asciiTheme="majorHAnsi" w:hAnsiTheme="majorHAnsi" w:cs="Sans Serif Collection"/>
           <w:b/>
           <w:bCs/>
-          <w:sz w:val="22"/>
-          <w:szCs w:val="36"/>
-        </w:rPr>
-        <w:t xml:space="preserve"> &amp; Product</w:t>
-      </w:r>
-      <w:r>
-        <w:rPr>
-          <w:rFonts w:ascii="Ebrima" w:hAnsi="Ebrima" w:cs="Sans Serif Collection"/>
+          <w:color w:val="153D63" w:themeColor="text2" w:themeTint="E6"/>
+          <w:sz w:val="22"/>
+          <w:szCs w:val="22"/>
+        </w:rPr>
+        <w:t>Computers &amp; Programming</w:t>
+      </w:r>
+      <w:r>
+        <w:rPr>
+          <w:rFonts w:ascii="Ebrima" w:hAnsi="Ebrima" w:cs="Sans Serif Collection"/>
+          <w:color w:val="153D63" w:themeColor="text2" w:themeTint="E6"/>
+          <w:sz w:val="22"/>
+          <w:szCs w:val="22"/>
+        </w:rPr>
+        <w:t xml:space="preserve"> </w:t>
+      </w:r>
+      <w:r>
+        <w:rPr>
+          <w:rFonts w:ascii="Ebrima" w:hAnsi="Ebrima" w:cs="Sans Serif Collection"/>
+          <w:sz w:val="22"/>
+          <w:szCs w:val="22"/>
+        </w:rPr>
+        <w:t>- In-depth</w:t>
+      </w:r>
+      <w:r>
+        <w:rPr>
+          <w:rFonts w:ascii="Ebrima" w:hAnsi="Ebrima" w:cs="Sans Serif Collection"/>
+          <w:sz w:val="22"/>
+          <w:szCs w:val="22"/>
+        </w:rPr>
+        <w:t xml:space="preserve"> </w:t>
+      </w:r>
+      <w:r>
+        <w:rPr>
+          <w:rFonts w:ascii="Ebrima" w:hAnsi="Ebrima" w:cs="Sans Serif Collection"/>
+          <w:sz w:val="22"/>
+          <w:szCs w:val="22"/>
+        </w:rPr>
+        <w:t>computer science courses in</w:t>
+      </w:r>
+      <w:r>
+        <w:rPr>
+          <w:rFonts w:ascii="Ebrima" w:hAnsi="Ebrima" w:cs="Sans Serif Collection"/>
+          <w:sz w:val="22"/>
+          <w:szCs w:val="22"/>
+        </w:rPr>
+        <w:t>cluding</w:t>
+      </w:r>
+      <w:r>
+        <w:rPr>
+          <w:rFonts w:ascii="Ebrima" w:hAnsi="Ebrima" w:cs="Sans Serif Collection"/>
+          <w:sz w:val="22"/>
+          <w:szCs w:val="22"/>
+        </w:rPr>
+        <w:t>:</w:t>
+      </w:r>
+      <w:r>
+        <w:rPr>
+          <w:rFonts w:ascii="Ebrima" w:hAnsi="Ebrima" w:cs="Sans Serif Collection"/>
+          <w:sz w:val="22"/>
+          <w:szCs w:val="22"/>
+        </w:rPr>
+        <w:t xml:space="preserve"> </w:t>
+      </w:r>
+    </w:p>
+    <w:p>
+      <w:pPr>
+        <w:pStyle w:val="ListParagraph"/>
+        <w:spacing w:after="206"/>
+        <w:ind w:left="1219" w:right="1704"/>
+        <w:jc w:val="left"/>
+        <w:rPr>
+          <w:rFonts w:ascii="Ebrima" w:hAnsi="Ebrima" w:cs="Sans Serif Collection"/>
+          <w:color w:val="000000" w:themeColor="text1"/>
+          <w:sz w:val="22"/>
+          <w:szCs w:val="22"/>
+        </w:rPr>
+      </w:pPr>
+      <w:r>
+        <w:rPr>
+          <w:rFonts w:ascii="Lucida Console" w:hAnsi="Lucida Console" w:cs="Sans Serif Collection"/>
+          <w:color w:val="000000" w:themeColor="text1"/>
+          <w:sz w:val="22"/>
+          <w:szCs w:val="22"/>
+        </w:rPr>
+        <w:t>Python, C</w:t>
+      </w:r>
+      <w:r>
+        <w:rPr>
+          <w:rFonts w:ascii="Lucida Console" w:hAnsi="Lucida Console" w:cs="Sans Serif Collection"/>
+          <w:color w:val="000000" w:themeColor="text1"/>
+          <w:sz w:val="22"/>
+          <w:szCs w:val="22"/>
+        </w:rPr>
+        <w:t xml:space="preserve">++, </w:t>
+      </w:r>
+      <w:r>
+        <w:rPr>
+          <w:rFonts w:ascii="Lucida Console" w:hAnsi="Lucida Console" w:cs="Sans Serif Collection"/>
+          <w:color w:val="000000" w:themeColor="text1"/>
+          <w:sz w:val="22"/>
+          <w:szCs w:val="22"/>
+        </w:rPr>
+        <w:t>JavaScript,</w:t>
+      </w:r>
+      <w:r>
+        <w:rPr>
+          <w:rFonts w:ascii="Ebrima" w:hAnsi="Ebrima" w:cs="Sans Serif Collection"/>
+          <w:color w:val="000000" w:themeColor="text1"/>
+          <w:sz w:val="22"/>
+          <w:szCs w:val="22"/>
+        </w:rPr>
+        <w:t xml:space="preserve"> </w:t>
+      </w:r>
+      <w:r>
+        <w:rPr>
+          <w:rFonts w:ascii="Lucida Console" w:hAnsi="Lucida Console" w:cs="Sans Serif Collection"/>
+          <w:color w:val="000000" w:themeColor="text1"/>
+          <w:sz w:val="22"/>
+          <w:szCs w:val="22"/>
+        </w:rPr>
+        <w:t>Computer organization,</w:t>
+      </w:r>
+      <w:r>
+        <w:rPr>
+          <w:rFonts w:ascii="Lucida Console" w:hAnsi="Lucida Console" w:cs="Sans Serif Collection"/>
+          <w:color w:val="000000" w:themeColor="text1"/>
+          <w:sz w:val="22"/>
+          <w:szCs w:val="22"/>
+        </w:rPr>
+        <w:t xml:space="preserve"> </w:t>
+      </w:r>
+      <w:r>
+        <w:rPr>
+          <w:rFonts w:ascii="Lucida Console" w:hAnsi="Lucida Console" w:cs="Sans Serif Collection"/>
+          <w:color w:val="000000" w:themeColor="text1"/>
+          <w:sz w:val="22"/>
+          <w:szCs w:val="22"/>
+        </w:rPr>
+        <w:t xml:space="preserve">HW-SE interfaces, Algorithms, Data </w:t>
+      </w:r>
+      <w:r>
+        <w:rPr>
+          <w:rFonts w:ascii="Lucida Console" w:hAnsi="Lucida Console" w:cs="Sans Serif Collection"/>
+          <w:color w:val="000000" w:themeColor="text1"/>
+          <w:sz w:val="22"/>
+          <w:szCs w:val="22"/>
+        </w:rPr>
+        <w:t>Models</w:t>
+      </w:r>
+      <w:r>
+        <w:rPr>
+          <w:rFonts w:ascii="Lucida Console" w:hAnsi="Lucida Console" w:cs="Sans Serif Collection"/>
+          <w:color w:val="000000" w:themeColor="text1"/>
+          <w:sz w:val="22"/>
+          <w:szCs w:val="22"/>
+        </w:rPr>
+        <w:t>, OS, encryption,</w:t>
+      </w:r>
+      <w:r>
+        <w:rPr>
+          <w:rFonts w:ascii="Ebrima" w:hAnsi="Ebrima" w:cs="Sans Serif Collection"/>
+          <w:color w:val="000000" w:themeColor="text1"/>
+          <w:sz w:val="22"/>
+          <w:szCs w:val="22"/>
+        </w:rPr>
+        <w:t xml:space="preserve"> </w:t>
+      </w:r>
+      <w:r>
+        <w:rPr>
+          <w:rFonts w:ascii="Lucida Console" w:hAnsi="Lucida Console" w:cs="Sans Serif Collection"/>
+          <w:color w:val="000000" w:themeColor="text1"/>
+          <w:sz w:val="22"/>
+          <w:szCs w:val="22"/>
+        </w:rPr>
+        <w:t>network protocols.</w:t>
+      </w:r>
+    </w:p>
+    <w:p>
+      <w:pPr>
+        <w:pStyle w:val="ListParagraph"/>
+        <w:numPr>
+          <w:ilvl w:val="0"/>
+          <w:numId w:val="8"/>
+        </w:numPr>
+        <w:spacing w:after="178"/>
+        <w:ind w:left="1219" w:right="14"/>
+        <w:jc w:val="left"/>
+        <w:rPr>
+          <w:rFonts w:ascii="Ebrima" w:hAnsi="Ebrima" w:cs="Sans Serif Collection"/>
+          <w:sz w:val="22"/>
+          <w:szCs w:val="22"/>
+        </w:rPr>
+      </w:pPr>
+      <w:r>
+        <w:rPr>
+          <w:rFonts w:asciiTheme="majorHAnsi" w:hAnsiTheme="majorHAnsi" w:cs="Sans Serif Collection"/>
           <w:b/>
           <w:bCs/>
-          <w:sz w:val="22"/>
-          <w:szCs w:val="36"/>
-        </w:rPr>
-        <w:t xml:space="preserve"> Engineer </w:t>
-      </w:r>
-      <w:r>
-        <w:rPr>
-          <w:rFonts w:ascii="Ebrima" w:hAnsi="Ebrima" w:cs="Sans Serif Collection"/>
-          <w:sz w:val="22"/>
-          <w:szCs w:val="36"/>
-        </w:rPr>
-        <w:t>|</w:t>
-      </w:r>
-      <w:r>
-        <w:rPr>
-          <w:rFonts w:ascii="Ebrima" w:hAnsi="Ebrima" w:cs="Sans Serif Collection"/>
-          <w:sz w:val="22"/>
-          <w:szCs w:val="36"/>
+          <w:color w:val="153D63" w:themeColor="text2" w:themeTint="E6"/>
+          <w:sz w:val="22"/>
+          <w:szCs w:val="22"/>
+        </w:rPr>
+        <w:t>Electromagnetic Radiation</w:t>
+      </w:r>
+      <w:r>
+        <w:rPr>
+          <w:rFonts w:ascii="Ebrima" w:hAnsi="Ebrima" w:cs="Sans Serif Collection"/>
+          <w:b/>
+          <w:bCs/>
+          <w:color w:val="153D63" w:themeColor="text2" w:themeTint="E6"/>
+          <w:sz w:val="22"/>
+          <w:szCs w:val="22"/>
         </w:rPr>
         <w:t xml:space="preserve"> </w:t>
       </w:r>
       <w:r>
         <w:rPr>
           <w:rFonts w:ascii="Ebrima" w:hAnsi="Ebrima" w:cs="Sans Serif Collection"/>
-          <w:color w:val="0E2841" w:themeColor="text2"/>
-          <w:sz w:val="22"/>
-          <w:szCs w:val="22"/>
-        </w:rPr>
-        <w:t>SolarEdge R&amp;D, 2019-2023</w:t>
+          <w:sz w:val="22"/>
+          <w:szCs w:val="22"/>
+        </w:rPr>
+        <w:t xml:space="preserve">— Waves </w:t>
+      </w:r>
+      <w:r>
+        <w:rPr>
+          <w:rFonts w:ascii="Ebrima" w:hAnsi="Ebrima" w:cs="Sans Serif Collection"/>
+          <w:sz w:val="22"/>
+          <w:szCs w:val="22"/>
+        </w:rPr>
+        <w:t>propagation, Radiation</w:t>
+      </w:r>
+      <w:r>
+        <w:rPr>
+          <w:rFonts w:ascii="Ebrima" w:hAnsi="Ebrima" w:cs="Sans Serif Collection"/>
+          <w:sz w:val="22"/>
+          <w:szCs w:val="22"/>
+        </w:rPr>
+        <w:t xml:space="preserve"> and Transmissions.</w:t>
       </w:r>
     </w:p>
     <w:p>
       <w:pPr>
         <w:pStyle w:val="ListParagraph"/>
-        <w:spacing w:after="46"/>
-        <w:ind w:left="374" w:right="206"/>
-        <w:jc w:val="left"/>
-        <w:rPr>
-          <w:rFonts w:ascii="Ebrima" w:hAnsi="Ebrima" w:cs="Sans Serif Collection"/>
-          <w:sz w:val="22"/>
-          <w:szCs w:val="40"/>
-        </w:rPr>
-      </w:pPr>
-      <w:r>
-        <w:rPr>
-          <w:rFonts w:ascii="Ebrima" w:hAnsi="Ebrima" w:cs="Sans Serif Collection"/>
-          <w:sz w:val="22"/>
-          <w:szCs w:val="40"/>
-        </w:rPr>
-        <w:t>Led multidisciplinary development of advanced analog/digital hardware systems for renewable energy products. Responsible</w:t>
-      </w:r>
-      <w:r>
-        <w:rPr>
-          <w:rFonts w:ascii="Ebrima" w:hAnsi="Ebrima" w:cs="Sans Serif Collection"/>
-          <w:sz w:val="22"/>
-          <w:szCs w:val="40"/>
+        <w:numPr>
+          <w:ilvl w:val="0"/>
+          <w:numId w:val="8"/>
+        </w:numPr>
+        <w:spacing w:after="178"/>
+        <w:ind w:left="1219" w:right="14"/>
+        <w:jc w:val="left"/>
+        <w:rPr>
+          <w:rFonts w:ascii="Ebrima" w:hAnsi="Ebrima" w:cs="Sans Serif Collection"/>
+          <w:sz w:val="22"/>
+          <w:szCs w:val="22"/>
+        </w:rPr>
+      </w:pPr>
+      <w:r>
+        <w:rPr>
+          <w:rFonts w:asciiTheme="majorHAnsi" w:hAnsiTheme="majorHAnsi" w:cs="Sans Serif Collection"/>
+          <w:b/>
+          <w:bCs/>
+          <w:color w:val="153D63" w:themeColor="text2" w:themeTint="E6"/>
+          <w:sz w:val="22"/>
+          <w:szCs w:val="22"/>
+        </w:rPr>
+        <w:t>Controlled Systems</w:t>
+      </w:r>
+      <w:r>
+        <w:rPr>
+          <w:rFonts w:ascii="Ebrima" w:hAnsi="Ebrima" w:cs="Sans Serif Collection"/>
+          <w:color w:val="153D63" w:themeColor="text2" w:themeTint="E6"/>
+          <w:sz w:val="22"/>
+          <w:szCs w:val="22"/>
         </w:rPr>
         <w:t xml:space="preserve"> </w:t>
       </w:r>
@@ -1121,90 +1935,37 @@
         <w:rPr>
           <w:rFonts w:ascii="Ebrima" w:hAnsi="Ebrima" w:cs="Sans Serif Collection"/>
           <w:sz w:val="22"/>
-          <w:szCs w:val="40"/>
-        </w:rPr>
-        <w:t>for</w:t>
-      </w:r>
-      <w:r>
-        <w:rPr>
-          <w:rFonts w:ascii="Ebrima" w:hAnsi="Ebrima" w:cs="Sans Serif Collection"/>
-          <w:sz w:val="22"/>
-          <w:szCs w:val="40"/>
-        </w:rPr>
-        <w:t xml:space="preserve"> </w:t>
-      </w:r>
-      <w:r>
-        <w:rPr>
-          <w:rFonts w:ascii="Ebrima" w:hAnsi="Ebrima" w:cs="Sans Serif Collection"/>
-          <w:sz w:val="22"/>
-          <w:szCs w:val="40"/>
-        </w:rPr>
-        <w:t>the full</w:t>
-      </w:r>
-      <w:r>
-        <w:rPr>
-          <w:rFonts w:ascii="Ebrima" w:hAnsi="Ebrima" w:cs="Sans Serif Collection"/>
-          <w:sz w:val="22"/>
-          <w:szCs w:val="40"/>
-        </w:rPr>
-        <w:t xml:space="preserve"> product cycle</w:t>
-      </w:r>
-      <w:r>
-        <w:rPr>
-          <w:rFonts w:ascii="Ebrima" w:hAnsi="Ebrima" w:cs="Sans Serif Collection"/>
-          <w:sz w:val="22"/>
-          <w:szCs w:val="40"/>
-        </w:rPr>
-        <w:t xml:space="preserve"> - </w:t>
-      </w:r>
-      <w:r>
-        <w:rPr>
-          <w:rFonts w:ascii="Ebrima" w:hAnsi="Ebrima" w:cs="Sans Serif Collection"/>
-          <w:sz w:val="22"/>
-          <w:szCs w:val="40"/>
-        </w:rPr>
-        <w:t>from early design and prototyping</w:t>
-      </w:r>
-      <w:r>
-        <w:rPr>
-          <w:rFonts w:ascii="Ebrima" w:hAnsi="Ebrima" w:cs="Sans Serif Collection"/>
-          <w:sz w:val="22"/>
-          <w:szCs w:val="40"/>
-        </w:rPr>
-        <w:t>, Board design and architecture</w:t>
-      </w:r>
-      <w:r>
-        <w:rPr>
-          <w:rFonts w:ascii="Ebrima" w:hAnsi="Ebrima" w:cs="Sans Serif Collection"/>
-          <w:sz w:val="22"/>
-          <w:szCs w:val="40"/>
-        </w:rPr>
-        <w:t xml:space="preserve"> to validation and mass </w:t>
-      </w:r>
-      <w:r>
-        <w:rPr>
-          <w:rFonts w:ascii="Ebrima" w:hAnsi="Ebrima" w:cs="Sans Serif Collection"/>
-          <w:sz w:val="22"/>
-          <w:szCs w:val="40"/>
-        </w:rPr>
-        <w:t>production</w:t>
-      </w:r>
-      <w:r>
-        <w:rPr>
-          <w:rFonts w:ascii="Ebrima" w:hAnsi="Ebrima" w:cs="Sans Serif Collection"/>
-          <w:sz w:val="22"/>
-          <w:szCs w:val="40"/>
-        </w:rPr>
-        <w:t xml:space="preserve"> Collaborated with firmware, QA, and manufacturing teams to ensure system-level reliability. Built automated test frameworks and real-time data tools using Python and C# to streamline validation processes. Experience with DSPs, wireless communication, power electronics, and system-level debugging. Known for hands-on problem solving and cross-domain coordination.</w:t>
-      </w:r>
-    </w:p>
-    <w:p>
-      <w:pPr>
-        <w:ind w:left="0" w:right="14"/>
-        <w:jc w:val="left"/>
-        <w:rPr>
-          <w:rFonts w:ascii="Ebrima" w:eastAsia="Times New Roman" w:hAnsi="Ebrima" w:cs="Sans Serif Collection"/>
-          <w:sz w:val="22"/>
+          <w:szCs w:val="22"/>
+        </w:rPr>
+        <w:t xml:space="preserve">- Feedback loops, logic </w:t>
+      </w:r>
+      <w:r>
+        <w:rPr>
+          <w:rFonts w:ascii="Ebrima" w:hAnsi="Ebrima" w:cs="Sans Serif Collection"/>
+          <w:color w:val="000000" w:themeColor="text1"/>
+          <w:sz w:val="22"/>
+          <w:szCs w:val="22"/>
+        </w:rPr>
+        <w:t>blocks, and control theory fundamentals</w:t>
+      </w:r>
+      <w:r>
+        <w:rPr>
+          <w:rFonts w:ascii="Ebrima" w:hAnsi="Ebrima" w:cs="Sans Serif Collection"/>
+          <w:sz w:val="22"/>
+          <w:szCs w:val="22"/>
+        </w:rPr>
+        <w:t>.</w:t>
+      </w:r>
+    </w:p>
+    <w:p>
+      <w:pPr>
+        <w:ind w:left="62" w:right="14"/>
+        <w:jc w:val="left"/>
+        <w:rPr>
+          <w:rFonts w:ascii="Ebrima" w:hAnsi="Ebrima" w:cs="Sans Serif Collection"/>
+          <w:b/>
+          <w:bCs/>
+          <w:sz w:val="20"/>
           <w:szCs w:val="36"/>
         </w:rPr>
       </w:pPr>
@@ -1216,7 +1977,7 @@
           <w:ilvl w:val="0"/>
           <w:numId w:val="7"/>
         </w:numPr>
-        <w:ind w:left="374" w:right="14"/>
+        <w:ind w:left="499" w:right="14"/>
         <w:jc w:val="left"/>
         <w:rPr>
           <w:rFonts w:ascii="Ebrima" w:hAnsi="Ebrima" w:cs="Sans Serif Collection"/>
@@ -1232,7 +1993,7 @@
           <w:sz w:val="22"/>
           <w:szCs w:val="40"/>
         </w:rPr>
-        <w:t>Teaching Assistant</w:t>
+        <w:t>Al engineering for developers</w:t>
       </w:r>
       <w:r>
         <w:rPr>
@@ -1253,8 +2014,6 @@
       <w:r>
         <w:rPr>
           <w:rFonts w:ascii="Ebrima" w:hAnsi="Ebrima" w:cs="Sans Serif Collection"/>
-          <w:b/>
-          <w:bCs/>
           <w:sz w:val="22"/>
           <w:szCs w:val="40"/>
         </w:rPr>
@@ -1267,7 +2026,7 @@
           <w:sz w:val="22"/>
           <w:szCs w:val="22"/>
         </w:rPr>
-        <w:t>Tel Aviv University</w:t>
+        <w:t>Microsoft &amp; Coursera</w:t>
       </w:r>
       <w:r>
         <w:rPr>
@@ -1276,210 +2035,247 @@
           <w:sz w:val="22"/>
           <w:szCs w:val="22"/>
         </w:rPr>
-        <w:t>,</w:t>
-      </w:r>
-      <w:r>
-        <w:rPr>
-          <w:rFonts w:ascii="Ebrima" w:hAnsi="Ebrima" w:cs="Sans Serif Collection"/>
-          <w:color w:val="0E2841" w:themeColor="text2"/>
-          <w:sz w:val="22"/>
-          <w:szCs w:val="22"/>
-        </w:rPr>
-        <w:t xml:space="preserve"> 2019-2020</w:t>
+        <w:t>, 2024</w:t>
       </w:r>
     </w:p>
     <w:p>
       <w:pPr>
         <w:pStyle w:val="ListParagraph"/>
-        <w:spacing w:after="26"/>
-        <w:ind w:left="374" w:right="158"/>
-        <w:jc w:val="left"/>
-        <w:rPr>
-          <w:rFonts w:ascii="Ebrima" w:hAnsi="Ebrima" w:cs="Sans Serif Collection"/>
-          <w:sz w:val="22"/>
-          <w:szCs w:val="40"/>
-        </w:rPr>
-      </w:pPr>
-      <w:r>
-        <w:rPr>
-          <w:rFonts w:ascii="Ebrima" w:hAnsi="Ebrima" w:cs="Sans Serif Collection"/>
-          <w:sz w:val="22"/>
-          <w:szCs w:val="40"/>
-        </w:rPr>
-        <w:t xml:space="preserve">Frontal lectures for TAU engineering students in mathematics and physics. lessons and marathons to </w:t>
-      </w:r>
-      <w:r>
-        <w:rPr>
-          <w:rFonts w:ascii="Ebrima" w:hAnsi="Ebrima" w:cs="Sans Serif Collection"/>
-          <w:sz w:val="22"/>
-          <w:szCs w:val="40"/>
-        </w:rPr>
-        <w:t>practice</w:t>
-      </w:r>
-      <w:r>
-        <w:rPr>
-          <w:rFonts w:ascii="Ebrima" w:hAnsi="Ebrima" w:cs="Sans Serif Collection"/>
-          <w:sz w:val="22"/>
-          <w:szCs w:val="40"/>
-        </w:rPr>
-        <w:t xml:space="preserve"> complex topics, driving higher exam success rates. </w:t>
-      </w:r>
-      <w:r>
-        <w:rPr>
-          <w:rFonts w:ascii="Ebrima" w:hAnsi="Ebrima" w:cs="Sans Serif Collection"/>
-          <w:sz w:val="22"/>
-          <w:szCs w:val="40"/>
-        </w:rPr>
-        <w:t>Focusing on problem solving skills, out of the box thinking and creative approaches.</w:t>
+        <w:ind w:left="499" w:right="14"/>
+        <w:jc w:val="left"/>
+        <w:rPr>
+          <w:rFonts w:ascii="Ebrima" w:hAnsi="Ebrima" w:cs="Sans Serif Collection"/>
+          <w:sz w:val="22"/>
+          <w:szCs w:val="40"/>
+        </w:rPr>
+      </w:pPr>
+      <w:r>
+        <w:rPr>
+          <w:rFonts w:ascii="Ebrima" w:hAnsi="Ebrima" w:cs="Sans Serif Collection"/>
+          <w:sz w:val="22"/>
+          <w:szCs w:val="40"/>
+        </w:rPr>
+        <w:t xml:space="preserve">In-depth </w:t>
+      </w:r>
+      <w:r>
+        <w:rPr>
+          <w:rFonts w:ascii="Ebrima" w:hAnsi="Ebrima" w:cs="Sans Serif Collection"/>
+          <w:sz w:val="22"/>
+          <w:szCs w:val="40"/>
+        </w:rPr>
+        <w:t>courses</w:t>
+      </w:r>
+      <w:r>
+        <w:rPr>
+          <w:rFonts w:ascii="Ebrima" w:hAnsi="Ebrima" w:cs="Sans Serif Collection"/>
+          <w:sz w:val="22"/>
+          <w:szCs w:val="40"/>
+        </w:rPr>
+        <w:t xml:space="preserve"> on Al engineering, covering advanced topics in Al models, prompt engineering, Al params, optimization, </w:t>
+      </w:r>
+      <w:proofErr w:type="gramStart"/>
+      <w:r>
+        <w:rPr>
+          <w:rFonts w:ascii="Ebrima" w:hAnsi="Ebrima" w:cs="Sans Serif Collection"/>
+          <w:sz w:val="22"/>
+          <w:szCs w:val="40"/>
+        </w:rPr>
+        <w:t>cach</w:t>
+      </w:r>
+      <w:r>
+        <w:rPr>
+          <w:rFonts w:ascii="Ebrima" w:hAnsi="Ebrima" w:cs="Sans Serif Collection"/>
+          <w:sz w:val="22"/>
+          <w:szCs w:val="40"/>
+        </w:rPr>
+        <w:t>i</w:t>
+      </w:r>
+      <w:r>
+        <w:rPr>
+          <w:rFonts w:ascii="Ebrima" w:hAnsi="Ebrima" w:cs="Sans Serif Collection"/>
+          <w:sz w:val="22"/>
+          <w:szCs w:val="40"/>
+        </w:rPr>
+        <w:t>ng</w:t>
+      </w:r>
+      <w:proofErr w:type="gramEnd"/>
+      <w:r>
+        <w:rPr>
+          <w:rFonts w:ascii="Ebrima" w:hAnsi="Ebrima" w:cs="Sans Serif Collection"/>
+          <w:sz w:val="22"/>
+          <w:szCs w:val="40"/>
+        </w:rPr>
+        <w:t xml:space="preserve"> and </w:t>
+      </w:r>
+      <w:r>
+        <w:rPr>
+          <w:rFonts w:ascii="Ebrima" w:hAnsi="Ebrima" w:cs="Sans Serif Collection"/>
+          <w:sz w:val="22"/>
+          <w:szCs w:val="40"/>
+        </w:rPr>
+        <w:t xml:space="preserve">other </w:t>
+      </w:r>
+      <w:r>
+        <w:rPr>
+          <w:rFonts w:ascii="Ebrima" w:hAnsi="Ebrima" w:cs="Sans Serif Collection"/>
+          <w:sz w:val="22"/>
+          <w:szCs w:val="40"/>
+        </w:rPr>
+        <w:t>method</w:t>
+      </w:r>
+      <w:r>
+        <w:rPr>
+          <w:rFonts w:ascii="Ebrima" w:hAnsi="Ebrima" w:cs="Sans Serif Collection"/>
+          <w:sz w:val="22"/>
+          <w:szCs w:val="40"/>
+        </w:rPr>
+        <w:t>s</w:t>
+      </w:r>
+      <w:r>
+        <w:rPr>
+          <w:rFonts w:ascii="Ebrima" w:hAnsi="Ebrima" w:cs="Sans Serif Collection"/>
+          <w:sz w:val="22"/>
+          <w:szCs w:val="40"/>
+        </w:rPr>
+        <w:t xml:space="preserve"> to improve performance. Focused on </w:t>
+      </w:r>
+      <w:r>
+        <w:rPr>
+          <w:rFonts w:ascii="Ebrima" w:hAnsi="Ebrima" w:cs="Sans Serif Collection"/>
+          <w:sz w:val="22"/>
+          <w:szCs w:val="40"/>
+        </w:rPr>
+        <w:t>practical</w:t>
+      </w:r>
+      <w:r>
+        <w:rPr>
+          <w:rFonts w:ascii="Ebrima" w:hAnsi="Ebrima" w:cs="Sans Serif Collection"/>
+          <w:sz w:val="22"/>
+          <w:szCs w:val="40"/>
+        </w:rPr>
+        <w:t xml:space="preserve"> </w:t>
+      </w:r>
+      <w:r>
+        <w:rPr>
+          <w:rFonts w:ascii="Ebrima" w:hAnsi="Ebrima" w:cs="Sans Serif Collection"/>
+          <w:sz w:val="22"/>
+          <w:szCs w:val="40"/>
+        </w:rPr>
+        <w:t>applications</w:t>
+      </w:r>
+      <w:r>
+        <w:rPr>
+          <w:rFonts w:ascii="Ebrima" w:hAnsi="Ebrima" w:cs="Sans Serif Collection"/>
+          <w:sz w:val="22"/>
+          <w:szCs w:val="40"/>
+        </w:rPr>
+        <w:t xml:space="preserve"> and real-world scenarios- Hands on experience with various Al tools and platforms, including:</w:t>
       </w:r>
     </w:p>
     <w:p>
       <w:pPr>
         <w:pStyle w:val="ListParagraph"/>
-        <w:spacing w:after="26"/>
-        <w:ind w:left="374" w:right="158"/>
-        <w:jc w:val="left"/>
-        <w:rPr>
-          <w:rFonts w:ascii="Ebrima" w:hAnsi="Ebrima" w:cs="Sans Serif Collection"/>
-          <w:sz w:val="22"/>
-          <w:szCs w:val="40"/>
-        </w:rPr>
-      </w:pPr>
-    </w:p>
-    <w:p>
-      <w:pPr>
-        <w:pStyle w:val="ListParagraph"/>
-        <w:numPr>
-          <w:ilvl w:val="0"/>
-          <w:numId w:val="7"/>
-        </w:numPr>
-        <w:spacing w:after="26"/>
-        <w:ind w:left="360" w:right="158"/>
-        <w:jc w:val="left"/>
-        <w:rPr>
-          <w:rFonts w:ascii="Ebrima" w:hAnsi="Ebrima" w:cstheme="minorBidi"/>
-          <w:sz w:val="22"/>
-          <w:szCs w:val="40"/>
-        </w:rPr>
-      </w:pPr>
-      <w:r>
-        <w:rPr>
-          <w:rFonts w:ascii="Ebrima" w:hAnsi="Ebrima" w:cs="Sans Serif Collection"/>
-          <w:b/>
-          <w:bCs/>
-          <w:sz w:val="22"/>
-          <w:szCs w:val="40"/>
-        </w:rPr>
-        <w:t>Senior Math &amp; Physics Tutor</w:t>
-      </w:r>
-      <w:r>
-        <w:rPr>
-          <w:rFonts w:ascii="Ebrima" w:hAnsi="Ebrima" w:cs="Sans Serif Collection"/>
-          <w:sz w:val="22"/>
-          <w:szCs w:val="40"/>
-        </w:rPr>
-        <w:t xml:space="preserve"> | </w:t>
-      </w:r>
-      <w:r>
-        <w:rPr>
-          <w:rFonts w:ascii="Ebrima" w:hAnsi="Ebrima" w:cs="Sans Serif Collection"/>
-          <w:color w:val="0E2841" w:themeColor="text2"/>
-          <w:sz w:val="22"/>
-          <w:szCs w:val="22"/>
-        </w:rPr>
-        <w:t>Archimedes</w:t>
-      </w:r>
-      <w:r>
-        <w:rPr>
-          <w:rFonts w:ascii="Ebrima" w:hAnsi="Ebrima" w:cs="Sans Serif Collection"/>
-          <w:color w:val="0E2841" w:themeColor="text2"/>
-          <w:sz w:val="22"/>
-          <w:szCs w:val="22"/>
-        </w:rPr>
-        <w:t xml:space="preserve"> LTD</w:t>
-      </w:r>
-      <w:r>
-        <w:rPr>
-          <w:rFonts w:ascii="Ebrima" w:hAnsi="Ebrima" w:cs="Sans Serif Collection"/>
-          <w:color w:val="0E2841" w:themeColor="text2"/>
-          <w:sz w:val="22"/>
-          <w:szCs w:val="22"/>
-        </w:rPr>
-        <w:t>, 2016-2019</w:t>
-      </w:r>
-    </w:p>
-    <w:p>
-      <w:pPr>
-        <w:pStyle w:val="ListParagraph"/>
-        <w:spacing w:after="1053"/>
-        <w:ind w:left="14" w:right="14" w:firstLine="346"/>
-        <w:jc w:val="left"/>
-        <w:rPr>
-          <w:rFonts w:ascii="Ebrima" w:hAnsi="Ebrima" w:cs="Sans Serif Collection"/>
-          <w:sz w:val="22"/>
-          <w:szCs w:val="40"/>
-        </w:rPr>
-      </w:pPr>
-      <w:r>
-        <w:rPr>
-          <w:rFonts w:ascii="Ebrima" w:hAnsi="Ebrima" w:cs="Sans Serif Collection"/>
-          <w:sz w:val="22"/>
-          <w:szCs w:val="40"/>
-        </w:rPr>
-        <w:t>Frontal lectures for high school students in math and physics. Including Marathon sessions for Bagrut.</w:t>
-      </w:r>
-    </w:p>
-    <w:p>
-      <w:pPr>
-        <w:pStyle w:val="Heading1"/>
-        <w:ind w:left="14"/>
-        <w:rPr>
-          <w:rFonts w:ascii="Ebrima" w:hAnsi="Ebrima" w:cs="Sans Serif Collection"/>
-          <w:color w:val="156082" w:themeColor="accent1"/>
-          <w:sz w:val="32"/>
+        <w:spacing w:after="0" w:line="259" w:lineRule="auto"/>
+        <w:ind w:left="499"/>
+        <w:jc w:val="left"/>
+        <w:rPr>
+          <w:rFonts w:ascii="Ebrima" w:hAnsi="Ebrima" w:cs="Sans Serif Collection"/>
+          <w:color w:val="000000" w:themeColor="text1"/>
+          <w:sz w:val="22"/>
+          <w:szCs w:val="40"/>
+        </w:rPr>
+      </w:pPr>
+      <w:r>
+        <w:rPr>
+          <w:rFonts w:ascii="Lucida Console" w:hAnsi="Lucida Console" w:cs="Sans Serif Collection"/>
+          <w:color w:val="000000" w:themeColor="text1"/>
+          <w:sz w:val="22"/>
+          <w:szCs w:val="40"/>
+        </w:rPr>
+        <w:t xml:space="preserve">Open Al, </w:t>
+      </w:r>
+      <w:r>
+        <w:rPr>
+          <w:rFonts w:ascii="Lucida Console" w:hAnsi="Lucida Console" w:cs="Sans Serif Collection"/>
+          <w:color w:val="000000" w:themeColor="text1"/>
+          <w:sz w:val="22"/>
+          <w:szCs w:val="40"/>
+        </w:rPr>
+        <w:t>Claude</w:t>
+      </w:r>
+      <w:r>
+        <w:rPr>
+          <w:rFonts w:ascii="Lucida Console" w:hAnsi="Lucida Console" w:cs="Sans Serif Collection"/>
+          <w:color w:val="000000" w:themeColor="text1"/>
+          <w:sz w:val="22"/>
+          <w:szCs w:val="40"/>
+        </w:rPr>
+        <w:t xml:space="preserve">/Anthropic, Azure </w:t>
+      </w:r>
+      <w:r>
+        <w:rPr>
+          <w:rFonts w:ascii="Lucida Console" w:hAnsi="Lucida Console" w:cs="Sans Serif Collection"/>
+          <w:color w:val="000000" w:themeColor="text1"/>
+          <w:sz w:val="22"/>
+          <w:szCs w:val="40"/>
+        </w:rPr>
+        <w:t>Al,</w:t>
+      </w:r>
+      <w:r>
+        <w:rPr>
+          <w:rFonts w:ascii="Lucida Console" w:hAnsi="Lucida Console" w:cs="Sans Serif Collection"/>
+          <w:color w:val="000000" w:themeColor="text1"/>
+          <w:sz w:val="22"/>
+          <w:szCs w:val="40"/>
+        </w:rPr>
+        <w:t xml:space="preserve"> </w:t>
+      </w:r>
+      <w:r>
+        <w:rPr>
+          <w:rFonts w:ascii="Lucida Console" w:hAnsi="Lucida Console" w:cs="Sans Serif Collection"/>
+          <w:color w:val="000000" w:themeColor="text1"/>
+          <w:sz w:val="22"/>
+          <w:szCs w:val="40"/>
+        </w:rPr>
+        <w:t>Gemini,</w:t>
+      </w:r>
+      <w:r>
+        <w:rPr>
+          <w:rFonts w:ascii="Lucida Console" w:hAnsi="Lucida Console" w:cs="Sans Serif Collection"/>
+          <w:color w:val="000000" w:themeColor="text1"/>
+          <w:sz w:val="22"/>
+          <w:szCs w:val="40"/>
+        </w:rPr>
+        <w:t xml:space="preserve"> Co-pilots, Al Agents, MCPs</w:t>
+      </w:r>
+      <w:r>
+        <w:rPr>
+          <w:rFonts w:ascii="Ebrima" w:hAnsi="Ebrima" w:cs="Sans Serif Collection"/>
+          <w:color w:val="000000" w:themeColor="text1"/>
+          <w:sz w:val="24"/>
+          <w:szCs w:val="40"/>
+        </w:rPr>
+        <w:t xml:space="preserve"> </w:t>
+      </w:r>
+      <w:r>
+        <w:rPr>
+          <w:rFonts w:ascii="Ebrima" w:hAnsi="Ebrima" w:cs="Sans Serif Collection"/>
+          <w:noProof/>
+          <w:color w:val="000000" w:themeColor="text1"/>
+          <w:sz w:val="22"/>
           <w:szCs w:val="28"/>
         </w:rPr>
-      </w:pPr>
-      <w:r>
-        <w:rPr>
-          <w:rFonts w:ascii="Ebrima" w:hAnsi="Ebrima" w:cs="Sans Serif Collection"/>
-          <w:color w:val="156082" w:themeColor="accent1"/>
-          <w:sz w:val="32"/>
-          <w:szCs w:val="28"/>
-        </w:rPr>
-        <w:lastRenderedPageBreak/>
-        <w:t>Education</w:t>
-      </w:r>
-    </w:p>
-    <w:p>
-      <w:pPr>
-        <w:spacing w:after="0" w:line="259" w:lineRule="auto"/>
-        <w:ind w:left="139"/>
-        <w:jc w:val="left"/>
-        <w:rPr>
-          <w:rFonts w:ascii="Ebrima" w:hAnsi="Ebrima" w:cs="Sans Serif Collection"/>
-          <w:sz w:val="20"/>
-          <w:szCs w:val="36"/>
-        </w:rPr>
-      </w:pPr>
-      <w:r>
-        <w:rPr>
-          <w:rFonts w:ascii="Ebrima" w:hAnsi="Ebrima" w:cs="Sans Serif Collection"/>
-          <w:noProof/>
-          <w:sz w:val="20"/>
-          <w:szCs w:val="36"/>
-        </w:rPr>
         <w:drawing>
-          <wp:inline distT="0" distB="0" distL="0" distR="0" wp14:anchorId="6231A0DA" wp14:editId="24F4ACC1">
+          <wp:inline distT="0" distB="0" distL="0" distR="0" wp14:anchorId="59942E9F" wp14:editId="24CD60AE">
             <wp:extent cx="15242" cy="12195"/>
             <wp:effectExtent l="0" t="0" r="0" b="0"/>
-            <wp:docPr id="3607" name="Picture 3607"/>
+            <wp:docPr id="3608" name="Picture 3608"/>
             <wp:cNvGraphicFramePr/>
             <a:graphic xmlns:a="http://schemas.openxmlformats.org/drawingml/2006/main">
               <a:graphicData uri="http://schemas.openxmlformats.org/drawingml/2006/picture">
                 <pic:pic xmlns:pic="http://schemas.openxmlformats.org/drawingml/2006/picture">
                   <pic:nvPicPr>
-                    <pic:cNvPr id="3607" name="Picture 3607"/>
+                    <pic:cNvPr id="3608" name="Picture 3608"/>
                     <pic:cNvPicPr/>
                   </pic:nvPicPr>
                   <pic:blipFill>
@@ -1507,417 +2303,50 @@
     <w:p>
       <w:pPr>
         <w:pStyle w:val="ListParagraph"/>
-        <w:numPr>
-          <w:ilvl w:val="0"/>
-          <w:numId w:val="7"/>
-        </w:numPr>
+        <w:spacing w:after="46"/>
         <w:ind w:left="499" w:right="14"/>
         <w:jc w:val="left"/>
         <w:rPr>
           <w:rFonts w:ascii="Ebrima" w:hAnsi="Ebrima" w:cs="Sans Serif Collection"/>
-          <w:color w:val="3A3A3A" w:themeColor="background2" w:themeShade="40"/>
-          <w:sz w:val="22"/>
-          <w:szCs w:val="22"/>
-        </w:rPr>
-      </w:pPr>
-      <w:r>
+          <w:sz w:val="22"/>
+          <w:szCs w:val="40"/>
+        </w:rPr>
+      </w:pPr>
+      <w:r>
+        <w:rPr>
+          <w:rFonts w:ascii="Ebrima" w:hAnsi="Ebrima" w:cs="Sans Serif Collection"/>
+          <w:sz w:val="22"/>
+          <w:szCs w:val="40"/>
+        </w:rPr>
+        <w:t xml:space="preserve">On top of that I participated in a </w:t>
+      </w:r>
+      <w:r>
+        <w:rPr>
+          <w:rFonts w:ascii="Ebrima" w:hAnsi="Ebrima" w:cs="Sans Serif Collection"/>
+          <w:sz w:val="22"/>
+          <w:szCs w:val="40"/>
+        </w:rPr>
+        <w:t>Microsoft</w:t>
+      </w:r>
+      <w:r>
+        <w:rPr>
+          <w:rFonts w:ascii="Ebrima" w:hAnsi="Ebrima" w:cs="Sans Serif Collection"/>
+          <w:sz w:val="22"/>
+          <w:szCs w:val="40"/>
+        </w:rPr>
+        <w:t xml:space="preserve"> Webinar on Al engineering, where I learned about the latest trends and best practices in the field, including co-pilot mastering. In addition, built and deployed multiple projects using various Al tools and platforms, Agents and top Al models.</w:t>
+      </w:r>
+    </w:p>
+    <w:p>
+      <w:pPr>
+        <w:ind w:left="62" w:right="14"/>
+        <w:jc w:val="left"/>
         <w:rPr>
           <w:rFonts w:ascii="Ebrima" w:hAnsi="Ebrima" w:cs="Sans Serif Collection"/>
           <w:b/>
           <w:bCs/>
           <w:sz w:val="22"/>
-          <w:szCs w:val="22"/>
-        </w:rPr>
-        <w:t>B.Sc. Electrical Engineering</w:t>
-      </w:r>
-      <w:r>
-        <w:rPr>
-          <w:rFonts w:ascii="Ebrima" w:hAnsi="Ebrima" w:cs="Sans Serif Collection"/>
-          <w:sz w:val="22"/>
-          <w:szCs w:val="22"/>
-        </w:rPr>
-        <w:t xml:space="preserve"> </w:t>
-      </w:r>
-      <w:r>
-        <w:rPr>
-          <w:rFonts w:ascii="Ebrima" w:hAnsi="Ebrima" w:cs="Sans Serif Collection"/>
-          <w:sz w:val="22"/>
-          <w:szCs w:val="22"/>
-        </w:rPr>
-        <w:t>|</w:t>
-      </w:r>
-      <w:r>
-        <w:rPr>
-          <w:rFonts w:ascii="Ebrima" w:hAnsi="Ebrima" w:cs="Sans Serif Collection"/>
-          <w:sz w:val="22"/>
-          <w:szCs w:val="22"/>
-        </w:rPr>
-        <w:t xml:space="preserve"> </w:t>
-      </w:r>
-      <w:r>
-        <w:rPr>
-          <w:rFonts w:ascii="Ebrima" w:hAnsi="Ebrima" w:cs="Sans Serif Collection"/>
-          <w:color w:val="0E2841" w:themeColor="text2"/>
-          <w:sz w:val="22"/>
-          <w:szCs w:val="22"/>
-        </w:rPr>
-        <w:t>Tel Aviv University, 2014-2019</w:t>
-      </w:r>
-    </w:p>
-    <w:p>
-      <w:pPr>
-        <w:pStyle w:val="ListParagraph"/>
-        <w:spacing w:after="64"/>
-        <w:ind w:left="499" w:right="14"/>
-        <w:jc w:val="left"/>
-        <w:rPr>
-          <w:rFonts w:ascii="Ebrima" w:hAnsi="Ebrima" w:cs="Sans Serif Collection"/>
-          <w:sz w:val="22"/>
-          <w:szCs w:val="22"/>
-        </w:rPr>
-      </w:pPr>
-      <w:r>
-        <w:rPr>
-          <w:rFonts w:ascii="Ebrima" w:hAnsi="Ebrima" w:cs="Sans Serif Collection"/>
-          <w:sz w:val="22"/>
-          <w:szCs w:val="22"/>
-        </w:rPr>
-        <w:t>Majors in computers, control systems, and electromagnetics:</w:t>
-      </w:r>
-    </w:p>
-    <w:p>
-      <w:pPr>
-        <w:pStyle w:val="ListParagraph"/>
-        <w:numPr>
-          <w:ilvl w:val="0"/>
-          <w:numId w:val="8"/>
-        </w:numPr>
-        <w:spacing w:after="206"/>
-        <w:ind w:left="1219" w:right="1704"/>
-        <w:jc w:val="left"/>
-        <w:rPr>
-          <w:rFonts w:ascii="Ebrima" w:hAnsi="Ebrima" w:cs="Sans Serif Collection"/>
-          <w:sz w:val="22"/>
-          <w:szCs w:val="22"/>
-        </w:rPr>
-      </w:pPr>
-      <w:r>
-        <w:rPr>
-          <w:rFonts w:asciiTheme="majorHAnsi" w:hAnsiTheme="majorHAnsi" w:cs="Sans Serif Collection"/>
-          <w:b/>
-          <w:bCs/>
-          <w:color w:val="153D63" w:themeColor="text2" w:themeTint="E6"/>
-          <w:sz w:val="22"/>
-          <w:szCs w:val="22"/>
-        </w:rPr>
-        <w:t>Computers &amp; Programming</w:t>
-      </w:r>
-      <w:r>
-        <w:rPr>
-          <w:rFonts w:ascii="Ebrima" w:hAnsi="Ebrima" w:cs="Sans Serif Collection"/>
-          <w:color w:val="153D63" w:themeColor="text2" w:themeTint="E6"/>
-          <w:sz w:val="22"/>
-          <w:szCs w:val="22"/>
-        </w:rPr>
-        <w:t xml:space="preserve"> </w:t>
-      </w:r>
-      <w:r>
-        <w:rPr>
-          <w:rFonts w:ascii="Ebrima" w:hAnsi="Ebrima" w:cs="Sans Serif Collection"/>
-          <w:sz w:val="22"/>
-          <w:szCs w:val="22"/>
-        </w:rPr>
-        <w:t>- In-depth</w:t>
-      </w:r>
-      <w:r>
-        <w:rPr>
-          <w:rFonts w:ascii="Ebrima" w:hAnsi="Ebrima" w:cs="Sans Serif Collection"/>
-          <w:sz w:val="22"/>
-          <w:szCs w:val="22"/>
-        </w:rPr>
-        <w:t xml:space="preserve"> </w:t>
-      </w:r>
-      <w:r>
-        <w:rPr>
-          <w:rFonts w:ascii="Ebrima" w:hAnsi="Ebrima" w:cs="Sans Serif Collection"/>
-          <w:sz w:val="22"/>
-          <w:szCs w:val="22"/>
-        </w:rPr>
-        <w:t>computer science courses in</w:t>
-      </w:r>
-      <w:r>
-        <w:rPr>
-          <w:rFonts w:ascii="Ebrima" w:hAnsi="Ebrima" w:cs="Sans Serif Collection"/>
-          <w:sz w:val="22"/>
-          <w:szCs w:val="22"/>
-        </w:rPr>
-        <w:t>cluding</w:t>
-      </w:r>
-      <w:r>
-        <w:rPr>
-          <w:rFonts w:ascii="Ebrima" w:hAnsi="Ebrima" w:cs="Sans Serif Collection"/>
-          <w:sz w:val="22"/>
-          <w:szCs w:val="22"/>
-        </w:rPr>
-        <w:t>:</w:t>
-      </w:r>
-      <w:r>
-        <w:rPr>
-          <w:rFonts w:ascii="Ebrima" w:hAnsi="Ebrima" w:cs="Sans Serif Collection"/>
-          <w:sz w:val="22"/>
-          <w:szCs w:val="22"/>
-        </w:rPr>
-        <w:t xml:space="preserve"> </w:t>
-      </w:r>
-    </w:p>
-    <w:p>
-      <w:pPr>
-        <w:pStyle w:val="ListParagraph"/>
-        <w:spacing w:after="206"/>
-        <w:ind w:left="1219" w:right="1704"/>
-        <w:jc w:val="left"/>
-        <w:rPr>
-          <w:rFonts w:ascii="Ebrima" w:hAnsi="Ebrima" w:cs="Sans Serif Collection"/>
-          <w:color w:val="000000" w:themeColor="text1"/>
-          <w:sz w:val="22"/>
-          <w:szCs w:val="22"/>
-        </w:rPr>
-      </w:pPr>
-      <w:r>
-        <w:rPr>
-          <w:rFonts w:ascii="Lucida Console" w:hAnsi="Lucida Console" w:cs="Sans Serif Collection"/>
-          <w:color w:val="000000" w:themeColor="text1"/>
-          <w:sz w:val="22"/>
-          <w:szCs w:val="22"/>
-        </w:rPr>
-        <w:t>Python, C</w:t>
-      </w:r>
-      <w:r>
-        <w:rPr>
-          <w:rFonts w:ascii="Lucida Console" w:hAnsi="Lucida Console" w:cs="Sans Serif Collection"/>
-          <w:color w:val="000000" w:themeColor="text1"/>
-          <w:sz w:val="22"/>
-          <w:szCs w:val="22"/>
-        </w:rPr>
-        <w:t xml:space="preserve">++, </w:t>
-      </w:r>
-      <w:r>
-        <w:rPr>
-          <w:rFonts w:ascii="Lucida Console" w:hAnsi="Lucida Console" w:cs="Sans Serif Collection"/>
-          <w:color w:val="000000" w:themeColor="text1"/>
-          <w:sz w:val="22"/>
-          <w:szCs w:val="22"/>
-        </w:rPr>
-        <w:t>JavaScript,</w:t>
-      </w:r>
-      <w:r>
-        <w:rPr>
-          <w:rFonts w:ascii="Ebrima" w:hAnsi="Ebrima" w:cs="Sans Serif Collection"/>
-          <w:color w:val="000000" w:themeColor="text1"/>
-          <w:sz w:val="22"/>
-          <w:szCs w:val="22"/>
-        </w:rPr>
-        <w:t xml:space="preserve"> </w:t>
-      </w:r>
-      <w:r>
-        <w:rPr>
-          <w:rFonts w:ascii="Lucida Console" w:hAnsi="Lucida Console" w:cs="Sans Serif Collection"/>
-          <w:color w:val="000000" w:themeColor="text1"/>
-          <w:sz w:val="22"/>
-          <w:szCs w:val="22"/>
-        </w:rPr>
-        <w:t>Computer organization,</w:t>
-      </w:r>
-      <w:r>
-        <w:rPr>
-          <w:rFonts w:ascii="Lucida Console" w:hAnsi="Lucida Console" w:cs="Sans Serif Collection"/>
-          <w:color w:val="000000" w:themeColor="text1"/>
-          <w:sz w:val="22"/>
-          <w:szCs w:val="22"/>
-        </w:rPr>
-        <w:t xml:space="preserve"> </w:t>
-      </w:r>
-      <w:r>
-        <w:rPr>
-          <w:rFonts w:ascii="Lucida Console" w:hAnsi="Lucida Console" w:cs="Sans Serif Collection"/>
-          <w:color w:val="000000" w:themeColor="text1"/>
-          <w:sz w:val="22"/>
-          <w:szCs w:val="22"/>
-        </w:rPr>
-        <w:t xml:space="preserve">HW-SE interfaces, Algorithms, Data </w:t>
-      </w:r>
-      <w:r>
-        <w:rPr>
-          <w:rFonts w:ascii="Lucida Console" w:hAnsi="Lucida Console" w:cs="Sans Serif Collection"/>
-          <w:color w:val="000000" w:themeColor="text1"/>
-          <w:sz w:val="22"/>
-          <w:szCs w:val="22"/>
-        </w:rPr>
-        <w:t>Models</w:t>
-      </w:r>
-      <w:r>
-        <w:rPr>
-          <w:rFonts w:ascii="Lucida Console" w:hAnsi="Lucida Console" w:cs="Sans Serif Collection"/>
-          <w:color w:val="000000" w:themeColor="text1"/>
-          <w:sz w:val="22"/>
-          <w:szCs w:val="22"/>
-        </w:rPr>
-        <w:t>, OS, encryption,</w:t>
-      </w:r>
-      <w:r>
-        <w:rPr>
-          <w:rFonts w:ascii="Ebrima" w:hAnsi="Ebrima" w:cs="Sans Serif Collection"/>
-          <w:color w:val="000000" w:themeColor="text1"/>
-          <w:sz w:val="22"/>
-          <w:szCs w:val="22"/>
-        </w:rPr>
-        <w:t xml:space="preserve"> </w:t>
-      </w:r>
-      <w:r>
-        <w:rPr>
-          <w:rFonts w:ascii="Lucida Console" w:hAnsi="Lucida Console" w:cs="Sans Serif Collection"/>
-          <w:color w:val="000000" w:themeColor="text1"/>
-          <w:sz w:val="22"/>
-          <w:szCs w:val="22"/>
-        </w:rPr>
-        <w:t>network protocols.</w:t>
-      </w:r>
-    </w:p>
-    <w:p>
-      <w:pPr>
-        <w:pStyle w:val="ListParagraph"/>
-        <w:numPr>
-          <w:ilvl w:val="0"/>
-          <w:numId w:val="8"/>
-        </w:numPr>
-        <w:spacing w:after="178"/>
-        <w:ind w:left="1219" w:right="14"/>
-        <w:jc w:val="left"/>
-        <w:rPr>
-          <w:rFonts w:ascii="Ebrima" w:hAnsi="Ebrima" w:cs="Sans Serif Collection"/>
-          <w:sz w:val="22"/>
-          <w:szCs w:val="22"/>
-        </w:rPr>
-      </w:pPr>
-      <w:r>
-        <w:rPr>
-          <w:rFonts w:asciiTheme="majorHAnsi" w:hAnsiTheme="majorHAnsi" w:cs="Sans Serif Collection"/>
-          <w:b/>
-          <w:bCs/>
-          <w:color w:val="153D63" w:themeColor="text2" w:themeTint="E6"/>
-          <w:sz w:val="22"/>
-          <w:szCs w:val="22"/>
-        </w:rPr>
-        <w:t>Electromagnetic Radiation</w:t>
-      </w:r>
-      <w:r>
-        <w:rPr>
-          <w:rFonts w:ascii="Ebrima" w:hAnsi="Ebrima" w:cs="Sans Serif Collection"/>
-          <w:b/>
-          <w:bCs/>
-          <w:color w:val="153D63" w:themeColor="text2" w:themeTint="E6"/>
-          <w:sz w:val="22"/>
-          <w:szCs w:val="22"/>
-        </w:rPr>
-        <w:t xml:space="preserve"> </w:t>
-      </w:r>
-      <w:r>
-        <w:rPr>
-          <w:rFonts w:ascii="Ebrima" w:hAnsi="Ebrima" w:cs="Sans Serif Collection"/>
-          <w:sz w:val="22"/>
-          <w:szCs w:val="22"/>
-        </w:rPr>
-        <w:t xml:space="preserve">— Waves </w:t>
-      </w:r>
-      <w:r>
-        <w:rPr>
-          <w:rFonts w:ascii="Ebrima" w:hAnsi="Ebrima" w:cs="Sans Serif Collection"/>
-          <w:sz w:val="22"/>
-          <w:szCs w:val="22"/>
-        </w:rPr>
-        <w:t>propagation, Radiation</w:t>
-      </w:r>
-      <w:r>
-        <w:rPr>
-          <w:rFonts w:ascii="Ebrima" w:hAnsi="Ebrima" w:cs="Sans Serif Collection"/>
-          <w:sz w:val="22"/>
-          <w:szCs w:val="22"/>
-        </w:rPr>
-        <w:t xml:space="preserve"> and Transmissions.</w:t>
-      </w:r>
-    </w:p>
-    <w:p>
-      <w:pPr>
-        <w:pStyle w:val="ListParagraph"/>
-        <w:numPr>
-          <w:ilvl w:val="0"/>
-          <w:numId w:val="8"/>
-        </w:numPr>
-        <w:spacing w:after="178"/>
-        <w:ind w:left="1219" w:right="14"/>
-        <w:jc w:val="left"/>
-        <w:rPr>
-          <w:rFonts w:ascii="Ebrima" w:hAnsi="Ebrima" w:cs="Sans Serif Collection"/>
-          <w:sz w:val="22"/>
-          <w:szCs w:val="22"/>
-        </w:rPr>
-      </w:pPr>
-      <w:r>
-        <w:rPr>
-          <w:rFonts w:asciiTheme="majorHAnsi" w:hAnsiTheme="majorHAnsi" w:cs="Sans Serif Collection"/>
-          <w:b/>
-          <w:bCs/>
-          <w:color w:val="153D63" w:themeColor="text2" w:themeTint="E6"/>
-          <w:sz w:val="22"/>
-          <w:szCs w:val="22"/>
-        </w:rPr>
-        <w:t>Controlled Systems</w:t>
-      </w:r>
-      <w:r>
-        <w:rPr>
-          <w:rFonts w:ascii="Ebrima" w:hAnsi="Ebrima" w:cs="Sans Serif Collection"/>
-          <w:color w:val="153D63" w:themeColor="text2" w:themeTint="E6"/>
-          <w:sz w:val="22"/>
-          <w:szCs w:val="22"/>
-        </w:rPr>
-        <w:t xml:space="preserve"> </w:t>
-      </w:r>
-      <w:r>
-        <w:rPr>
-          <w:rFonts w:ascii="Ebrima" w:hAnsi="Ebrima" w:cs="Sans Serif Collection"/>
-          <w:sz w:val="22"/>
-          <w:szCs w:val="22"/>
-        </w:rPr>
-        <w:t xml:space="preserve">- Feedback loops, logic </w:t>
-      </w:r>
-      <w:r>
-        <w:rPr>
-          <w:rFonts w:ascii="Ebrima" w:hAnsi="Ebrima" w:cs="Sans Serif Collection"/>
-          <w:color w:val="000000" w:themeColor="text1"/>
-          <w:sz w:val="22"/>
-          <w:szCs w:val="22"/>
-        </w:rPr>
-        <w:t>blocks, and control theory fundamentals</w:t>
-      </w:r>
-      <w:r>
-        <w:rPr>
-          <w:rFonts w:ascii="Ebrima" w:hAnsi="Ebrima" w:cs="Sans Serif Collection"/>
-          <w:sz w:val="22"/>
-          <w:szCs w:val="22"/>
-        </w:rPr>
-        <w:t>.</w:t>
-      </w:r>
-    </w:p>
-    <w:p>
-      <w:pPr>
-        <w:ind w:left="62" w:right="14"/>
-        <w:jc w:val="left"/>
-        <w:rPr>
-          <w:rFonts w:ascii="Ebrima" w:hAnsi="Ebrima" w:cs="Sans Serif Collection"/>
-          <w:b/>
-          <w:bCs/>
-          <w:sz w:val="20"/>
-          <w:szCs w:val="36"/>
+          <w:szCs w:val="40"/>
         </w:rPr>
       </w:pPr>
     </w:p>
@@ -1933,7 +2362,7 @@
         <w:rPr>
           <w:rFonts w:ascii="Ebrima" w:hAnsi="Ebrima" w:cs="Sans Serif Collection"/>
           <w:sz w:val="22"/>
-          <w:szCs w:val="40"/>
+          <w:szCs w:val="22"/>
         </w:rPr>
       </w:pPr>
       <w:r>
@@ -1942,15 +2371,15 @@
           <w:b/>
           <w:bCs/>
           <w:sz w:val="22"/>
-          <w:szCs w:val="40"/>
-        </w:rPr>
-        <w:t>Al engineering for developers</w:t>
-      </w:r>
-      <w:r>
-        <w:rPr>
-          <w:rFonts w:ascii="Ebrima" w:hAnsi="Ebrima" w:cs="Sans Serif Collection"/>
-          <w:sz w:val="22"/>
-          <w:szCs w:val="40"/>
+          <w:szCs w:val="22"/>
+        </w:rPr>
+        <w:t>Advanced React &amp; Next.js Development</w:t>
+      </w:r>
+      <w:r>
+        <w:rPr>
+          <w:rFonts w:ascii="Ebrima" w:hAnsi="Ebrima" w:cs="Sans Serif Collection"/>
+          <w:sz w:val="22"/>
+          <w:szCs w:val="22"/>
         </w:rPr>
         <w:t xml:space="preserve"> </w:t>
       </w:r>
@@ -1958,7 +2387,7 @@
         <w:rPr>
           <w:rFonts w:ascii="Ebrima" w:hAnsi="Ebrima" w:cs="Sans Serif Collection"/>
           <w:sz w:val="22"/>
-          <w:szCs w:val="40"/>
+          <w:szCs w:val="22"/>
         </w:rPr>
         <w:t>|</w:t>
       </w:r>
@@ -1966,7 +2395,7 @@
         <w:rPr>
           <w:rFonts w:ascii="Ebrima" w:hAnsi="Ebrima" w:cs="Sans Serif Collection"/>
           <w:sz w:val="22"/>
-          <w:szCs w:val="40"/>
+          <w:szCs w:val="22"/>
         </w:rPr>
         <w:t xml:space="preserve"> </w:t>
       </w:r>
@@ -1977,128 +2406,34 @@
           <w:sz w:val="22"/>
           <w:szCs w:val="22"/>
         </w:rPr>
-        <w:t>Microsoft &amp; Coursera</w:t>
-      </w:r>
-      <w:r>
-        <w:rPr>
-          <w:rFonts w:ascii="Ebrima" w:hAnsi="Ebrima" w:cs="Sans Serif Collection"/>
-          <w:color w:val="0E2841" w:themeColor="text2"/>
-          <w:sz w:val="22"/>
-          <w:szCs w:val="22"/>
-        </w:rPr>
-        <w:t>, 2024</w:t>
+        <w:t>Udemy, 2023-2024</w:t>
       </w:r>
     </w:p>
     <w:p>
       <w:pPr>
         <w:pStyle w:val="ListParagraph"/>
-        <w:ind w:left="499" w:right="14"/>
-        <w:jc w:val="left"/>
-        <w:rPr>
-          <w:rFonts w:ascii="Ebrima" w:hAnsi="Ebrima" w:cs="Sans Serif Collection"/>
-          <w:sz w:val="22"/>
-          <w:szCs w:val="40"/>
-        </w:rPr>
-      </w:pPr>
-      <w:r>
-        <w:rPr>
-          <w:rFonts w:ascii="Ebrima" w:hAnsi="Ebrima" w:cs="Sans Serif Collection"/>
-          <w:sz w:val="22"/>
-          <w:szCs w:val="40"/>
-        </w:rPr>
-        <w:t xml:space="preserve">In-depth </w:t>
-      </w:r>
-      <w:r>
-        <w:rPr>
-          <w:rFonts w:ascii="Ebrima" w:hAnsi="Ebrima" w:cs="Sans Serif Collection"/>
-          <w:sz w:val="22"/>
-          <w:szCs w:val="40"/>
-        </w:rPr>
-        <w:t>courses</w:t>
-      </w:r>
-      <w:r>
-        <w:rPr>
-          <w:rFonts w:ascii="Ebrima" w:hAnsi="Ebrima" w:cs="Sans Serif Collection"/>
-          <w:sz w:val="22"/>
-          <w:szCs w:val="40"/>
-        </w:rPr>
-        <w:t xml:space="preserve"> on Al engineering, covering advanced topics in Al models, prompt engineering, Al params, optimization, </w:t>
-      </w:r>
-      <w:r>
-        <w:rPr>
-          <w:rFonts w:ascii="Ebrima" w:hAnsi="Ebrima" w:cs="Sans Serif Collection"/>
-          <w:sz w:val="22"/>
-          <w:szCs w:val="40"/>
-        </w:rPr>
-        <w:t>cach</w:t>
-      </w:r>
-      <w:r>
-        <w:rPr>
-          <w:rFonts w:ascii="Ebrima" w:hAnsi="Ebrima" w:cs="Sans Serif Collection"/>
-          <w:sz w:val="22"/>
-          <w:szCs w:val="40"/>
-        </w:rPr>
-        <w:t>i</w:t>
-      </w:r>
-      <w:r>
-        <w:rPr>
-          <w:rFonts w:ascii="Ebrima" w:hAnsi="Ebrima" w:cs="Sans Serif Collection"/>
-          <w:sz w:val="22"/>
-          <w:szCs w:val="40"/>
-        </w:rPr>
-        <w:t>ng</w:t>
-      </w:r>
-      <w:r>
-        <w:rPr>
-          <w:rFonts w:ascii="Ebrima" w:hAnsi="Ebrima" w:cs="Sans Serif Collection"/>
-          <w:sz w:val="22"/>
-          <w:szCs w:val="40"/>
-        </w:rPr>
-        <w:t xml:space="preserve"> and </w:t>
-      </w:r>
-      <w:r>
-        <w:rPr>
-          <w:rFonts w:ascii="Ebrima" w:hAnsi="Ebrima" w:cs="Sans Serif Collection"/>
-          <w:sz w:val="22"/>
-          <w:szCs w:val="40"/>
-        </w:rPr>
-        <w:t xml:space="preserve">other </w:t>
-      </w:r>
-      <w:r>
-        <w:rPr>
-          <w:rFonts w:ascii="Ebrima" w:hAnsi="Ebrima" w:cs="Sans Serif Collection"/>
-          <w:sz w:val="22"/>
-          <w:szCs w:val="40"/>
-        </w:rPr>
-        <w:t>method</w:t>
-      </w:r>
-      <w:r>
-        <w:rPr>
-          <w:rFonts w:ascii="Ebrima" w:hAnsi="Ebrima" w:cs="Sans Serif Collection"/>
-          <w:sz w:val="22"/>
-          <w:szCs w:val="40"/>
-        </w:rPr>
-        <w:t>s</w:t>
-      </w:r>
-      <w:r>
-        <w:rPr>
-          <w:rFonts w:ascii="Ebrima" w:hAnsi="Ebrima" w:cs="Sans Serif Collection"/>
-          <w:sz w:val="22"/>
-          <w:szCs w:val="40"/>
-        </w:rPr>
-        <w:t xml:space="preserve"> to improve performance. Focused on </w:t>
-      </w:r>
-      <w:r>
-        <w:rPr>
-          <w:rFonts w:ascii="Ebrima" w:hAnsi="Ebrima" w:cs="Sans Serif Collection"/>
-          <w:sz w:val="22"/>
-          <w:szCs w:val="40"/>
-        </w:rPr>
-        <w:t>practical</w:t>
-      </w:r>
-      <w:r>
-        <w:rPr>
-          <w:rFonts w:ascii="Ebrima" w:hAnsi="Ebrima" w:cs="Sans Serif Collection"/>
+        <w:spacing w:after="120"/>
+        <w:ind w:left="499" w:right="193"/>
+        <w:jc w:val="left"/>
+        <w:rPr>
+          <w:rFonts w:ascii="Ebrima" w:hAnsi="Ebrima" w:cs="Sans Serif Collection"/>
+          <w:color w:val="215E99" w:themeColor="text2" w:themeTint="BF"/>
+          <w:sz w:val="22"/>
+          <w:szCs w:val="40"/>
+        </w:rPr>
+      </w:pPr>
+      <w:r>
+        <w:rPr>
+          <w:rFonts w:ascii="Ebrima" w:hAnsi="Ebrima" w:cs="Sans Serif Collection"/>
+          <w:sz w:val="22"/>
+          <w:szCs w:val="40"/>
+        </w:rPr>
+        <w:t>In-depth web development, with a focus on modern frameworks like</w:t>
+      </w:r>
+      <w:r>
+        <w:rPr>
+          <w:rFonts w:ascii="Ebrima" w:hAnsi="Ebrima" w:cs="Sans Serif Collection"/>
+          <w:color w:val="215E99" w:themeColor="text2" w:themeTint="BF"/>
           <w:sz w:val="22"/>
           <w:szCs w:val="40"/>
         </w:rPr>
@@ -2106,20 +2441,181 @@
       </w:r>
       <w:r>
         <w:rPr>
-          <w:rFonts w:ascii="Ebrima" w:hAnsi="Ebrima" w:cs="Sans Serif Collection"/>
-          <w:sz w:val="22"/>
-          <w:szCs w:val="40"/>
-        </w:rPr>
-        <w:t>applications</w:t>
-      </w:r>
-      <w:r>
-        <w:rPr>
-          <w:rFonts w:ascii="Ebrima" w:hAnsi="Ebrima" w:cs="Sans Serif Collection"/>
-          <w:sz w:val="22"/>
-          <w:szCs w:val="40"/>
-        </w:rPr>
-        <w:t xml:space="preserve"> and real-world scenarios- Hands on experience with various Al tools and platforms, including:</w:t>
-      </w:r>
+          <w:rFonts w:ascii="Lucida Console" w:hAnsi="Lucida Console" w:cs="Sans Serif Collection"/>
+          <w:color w:val="000000" w:themeColor="text1"/>
+          <w:sz w:val="22"/>
+          <w:szCs w:val="40"/>
+        </w:rPr>
+        <w:t>React</w:t>
+      </w:r>
+      <w:r>
+        <w:rPr>
+          <w:rFonts w:ascii="Ebrima" w:hAnsi="Ebrima" w:cs="Sans Serif Collection"/>
+          <w:color w:val="000000" w:themeColor="text1"/>
+          <w:sz w:val="22"/>
+          <w:szCs w:val="40"/>
+        </w:rPr>
+        <w:t xml:space="preserve"> </w:t>
+      </w:r>
+      <w:r>
+        <w:rPr>
+          <w:rFonts w:ascii="Ebrima" w:hAnsi="Ebrima" w:cs="Sans Serif Collection"/>
+          <w:sz w:val="22"/>
+          <w:szCs w:val="40"/>
+        </w:rPr>
+        <w:t xml:space="preserve">and </w:t>
+      </w:r>
+      <w:r>
+        <w:rPr>
+          <w:rFonts w:ascii="Lucida Console" w:hAnsi="Lucida Console" w:cs="Sans Serif Collection"/>
+          <w:color w:val="000000" w:themeColor="text1"/>
+          <w:sz w:val="22"/>
+          <w:szCs w:val="40"/>
+        </w:rPr>
+        <w:t>Next</w:t>
+      </w:r>
+      <w:r>
+        <w:rPr>
+          <w:rFonts w:ascii="Lucida Console" w:hAnsi="Lucida Console" w:cs="Sans Serif Collection"/>
+          <w:color w:val="000000" w:themeColor="text1"/>
+          <w:sz w:val="22"/>
+          <w:szCs w:val="40"/>
+        </w:rPr>
+        <w:t>.</w:t>
+      </w:r>
+      <w:r>
+        <w:rPr>
+          <w:rFonts w:ascii="Lucida Console" w:hAnsi="Lucida Console" w:cs="Sans Serif Collection"/>
+          <w:color w:val="000000" w:themeColor="text1"/>
+          <w:sz w:val="22"/>
+          <w:szCs w:val="40"/>
+        </w:rPr>
+        <w:t>js</w:t>
+      </w:r>
+      <w:r>
+        <w:rPr>
+          <w:rFonts w:ascii="Lucida Console" w:hAnsi="Lucida Console" w:cs="Sans Serif Collection"/>
+          <w:color w:val="215E99" w:themeColor="text2" w:themeTint="BF"/>
+          <w:sz w:val="22"/>
+          <w:szCs w:val="40"/>
+        </w:rPr>
+        <w:t>.</w:t>
+      </w:r>
+      <w:r>
+        <w:rPr>
+          <w:rFonts w:ascii="Ebrima" w:hAnsi="Ebrima" w:cs="Sans Serif Collection"/>
+          <w:color w:val="215E99" w:themeColor="text2" w:themeTint="BF"/>
+          <w:sz w:val="22"/>
+          <w:szCs w:val="40"/>
+        </w:rPr>
+        <w:t xml:space="preserve"> </w:t>
+      </w:r>
+    </w:p>
+    <w:p>
+      <w:pPr>
+        <w:pStyle w:val="ListParagraph"/>
+        <w:spacing w:before="100" w:beforeAutospacing="1" w:after="120"/>
+        <w:ind w:left="499" w:right="193"/>
+        <w:jc w:val="left"/>
+        <w:rPr>
+          <w:rFonts w:ascii="Ebrima" w:hAnsi="Ebrima" w:cs="Sans Serif Collection"/>
+          <w:sz w:val="22"/>
+          <w:szCs w:val="40"/>
+        </w:rPr>
+      </w:pPr>
+      <w:r>
+        <w:rPr>
+          <w:rFonts w:ascii="Ebrima" w:hAnsi="Ebrima" w:cs="Sans Serif Collection"/>
+          <w:sz w:val="22"/>
+          <w:szCs w:val="40"/>
+        </w:rPr>
+        <w:t xml:space="preserve">Strong API and cloud frameworks, </w:t>
+      </w:r>
+      <w:r>
+        <w:rPr>
+          <w:rFonts w:ascii="Ebrima" w:hAnsi="Ebrima" w:cs="Sans Serif Collection"/>
+          <w:sz w:val="22"/>
+          <w:szCs w:val="40"/>
+        </w:rPr>
+        <w:t xml:space="preserve">database, auth, </w:t>
+      </w:r>
+      <w:r>
+        <w:rPr>
+          <w:rFonts w:ascii="Ebrima" w:hAnsi="Ebrima" w:cs="Sans Serif Collection"/>
+          <w:sz w:val="22"/>
+          <w:szCs w:val="40"/>
+        </w:rPr>
+        <w:t xml:space="preserve">server-side rendering and </w:t>
+      </w:r>
+      <w:r>
+        <w:rPr>
+          <w:rFonts w:ascii="Ebrima" w:hAnsi="Ebrima" w:cs="Sans Serif Collection"/>
+          <w:sz w:val="22"/>
+          <w:szCs w:val="40"/>
+        </w:rPr>
+        <w:t>scalable</w:t>
+      </w:r>
+      <w:r>
+        <w:rPr>
+          <w:rFonts w:ascii="Ebrima" w:hAnsi="Ebrima" w:cs="Sans Serif Collection"/>
+          <w:sz w:val="22"/>
+          <w:szCs w:val="40"/>
+        </w:rPr>
+        <w:t xml:space="preserve"> applications</w:t>
+      </w:r>
+      <w:r>
+        <w:rPr>
+          <w:rFonts w:ascii="Ebrima" w:hAnsi="Ebrima" w:cs="Sans Serif Collection"/>
+          <w:sz w:val="22"/>
+          <w:szCs w:val="40"/>
+        </w:rPr>
+        <w:t>. Also covered advanced to</w:t>
+      </w:r>
+      <w:r>
+        <w:rPr>
+          <w:rFonts w:ascii="Ebrima" w:hAnsi="Ebrima" w:cs="Sans Serif Collection"/>
+          <w:sz w:val="22"/>
+          <w:szCs w:val="40"/>
+        </w:rPr>
+        <w:t>p</w:t>
+      </w:r>
+      <w:r>
+        <w:rPr>
+          <w:rFonts w:ascii="Ebrima" w:hAnsi="Ebrima" w:cs="Sans Serif Collection"/>
+          <w:sz w:val="22"/>
+          <w:szCs w:val="40"/>
+        </w:rPr>
+        <w:t xml:space="preserve">ics and best </w:t>
+      </w:r>
+      <w:r>
+        <w:rPr>
+          <w:rFonts w:ascii="Ebrima" w:hAnsi="Ebrima" w:cs="Sans Serif Collection"/>
+          <w:sz w:val="22"/>
+          <w:szCs w:val="40"/>
+        </w:rPr>
+        <w:t>practices</w:t>
+      </w:r>
+      <w:r>
+        <w:rPr>
+          <w:rFonts w:ascii="Ebrima" w:hAnsi="Ebrima" w:cs="Sans Serif Collection"/>
+          <w:sz w:val="22"/>
+          <w:szCs w:val="40"/>
+        </w:rPr>
+        <w:t xml:space="preserve"> in web development, including professional UI/UX design, performance optimization, and security measures.</w:t>
+      </w:r>
+    </w:p>
+    <w:p>
+      <w:pPr>
+        <w:pStyle w:val="ListParagraph"/>
+        <w:spacing w:before="100" w:beforeAutospacing="1" w:after="120"/>
+        <w:ind w:left="499" w:right="193"/>
+        <w:jc w:val="left"/>
+        <w:rPr>
+          <w:rFonts w:ascii="Ebrima" w:hAnsi="Ebrima" w:cs="Sans Serif Collection"/>
+          <w:sz w:val="22"/>
+          <w:szCs w:val="40"/>
+        </w:rPr>
+      </w:pPr>
     </w:p>
     <w:p>
       <w:pPr>
@@ -2128,21 +2624,12 @@
         <w:ind w:left="499"/>
         <w:jc w:val="left"/>
         <w:rPr>
-          <w:rFonts w:ascii="Ebrima" w:hAnsi="Ebrima" w:cs="Sans Serif Collection"/>
-          <w:color w:val="000000" w:themeColor="text1"/>
-          <w:sz w:val="22"/>
-          <w:szCs w:val="40"/>
-        </w:rPr>
-      </w:pPr>
-      <w:r>
-        <w:rPr>
           <w:rFonts w:ascii="Lucida Console" w:hAnsi="Lucida Console" w:cs="Sans Serif Collection"/>
           <w:color w:val="000000" w:themeColor="text1"/>
           <w:sz w:val="22"/>
           <w:szCs w:val="40"/>
         </w:rPr>
-        <w:t xml:space="preserve">Open Al, </w:t>
-      </w:r>
+      </w:pPr>
       <w:r>
         <w:rPr>
           <w:rFonts w:ascii="Lucida Console" w:hAnsi="Lucida Console" w:cs="Sans Serif Collection"/>
@@ -2150,8 +2637,9 @@
           <w:sz w:val="22"/>
           <w:szCs w:val="40"/>
         </w:rPr>
-        <w:t>Claude</w:t>
-      </w:r>
+        <w:t xml:space="preserve">Tailwind, Radix UI, </w:t>
+      </w:r>
+      <w:proofErr w:type="spellStart"/>
       <w:r>
         <w:rPr>
           <w:rFonts w:ascii="Lucida Console" w:hAnsi="Lucida Console" w:cs="Sans Serif Collection"/>
@@ -2159,8 +2647,9 @@
           <w:sz w:val="22"/>
           <w:szCs w:val="40"/>
         </w:rPr>
-        <w:t xml:space="preserve">/Anthropic, Azure </w:t>
-      </w:r>
+        <w:t>ShadCN</w:t>
+      </w:r>
+      <w:proofErr w:type="spellEnd"/>
       <w:r>
         <w:rPr>
           <w:rFonts w:ascii="Lucida Console" w:hAnsi="Lucida Console" w:cs="Sans Serif Collection"/>
@@ -2168,8 +2657,9 @@
           <w:sz w:val="22"/>
           <w:szCs w:val="40"/>
         </w:rPr>
-        <w:t>Al,</w:t>
-      </w:r>
+        <w:t xml:space="preserve">, </w:t>
+      </w:r>
+      <w:proofErr w:type="spellStart"/>
       <w:r>
         <w:rPr>
           <w:rFonts w:ascii="Lucida Console" w:hAnsi="Lucida Console" w:cs="Sans Serif Collection"/>
@@ -2177,8 +2667,9 @@
           <w:sz w:val="22"/>
           <w:szCs w:val="40"/>
         </w:rPr>
-        <w:t xml:space="preserve"> </w:t>
-      </w:r>
+        <w:t>daisyUI</w:t>
+      </w:r>
+      <w:proofErr w:type="spellEnd"/>
       <w:r>
         <w:rPr>
           <w:rFonts w:ascii="Lucida Console" w:hAnsi="Lucida Console" w:cs="Sans Serif Collection"/>
@@ -2186,7 +2677,7 @@
           <w:sz w:val="22"/>
           <w:szCs w:val="40"/>
         </w:rPr>
-        <w:t>Gemini,</w:t>
+        <w:t>, Ant design</w:t>
       </w:r>
       <w:r>
         <w:rPr>
@@ -2195,198 +2686,7 @@
           <w:sz w:val="22"/>
           <w:szCs w:val="40"/>
         </w:rPr>
-        <w:t xml:space="preserve"> Co-pilots, Al Agents, MCPs</w:t>
-      </w:r>
-      <w:r>
-        <w:rPr>
-          <w:rFonts w:ascii="Ebrima" w:hAnsi="Ebrima" w:cs="Sans Serif Collection"/>
-          <w:color w:val="000000" w:themeColor="text1"/>
-          <w:sz w:val="24"/>
-          <w:szCs w:val="40"/>
-        </w:rPr>
-        <w:t xml:space="preserve"> </w:t>
-      </w:r>
-      <w:r>
-        <w:rPr>
-          <w:rFonts w:ascii="Ebrima" w:hAnsi="Ebrima" w:cs="Sans Serif Collection"/>
-          <w:noProof/>
-          <w:color w:val="000000" w:themeColor="text1"/>
-          <w:sz w:val="22"/>
-          <w:szCs w:val="28"/>
-        </w:rPr>
-        <w:drawing>
-          <wp:inline distT="0" distB="0" distL="0" distR="0" wp14:anchorId="59942E9F" wp14:editId="24CD60AE">
-            <wp:extent cx="15242" cy="12195"/>
-            <wp:effectExtent l="0" t="0" r="0" b="0"/>
-            <wp:docPr id="3608" name="Picture 3608"/>
-            <wp:cNvGraphicFramePr/>
-            <a:graphic xmlns:a="http://schemas.openxmlformats.org/drawingml/2006/main">
-              <a:graphicData uri="http://schemas.openxmlformats.org/drawingml/2006/picture">
-                <pic:pic xmlns:pic="http://schemas.openxmlformats.org/drawingml/2006/picture">
-                  <pic:nvPicPr>
-                    <pic:cNvPr id="3608" name="Picture 3608"/>
-                    <pic:cNvPicPr/>
-                  </pic:nvPicPr>
-                  <pic:blipFill>
-                    <a:blip r:embed="rId8"/>
-                    <a:stretch>
-                      <a:fillRect/>
-                    </a:stretch>
-                  </pic:blipFill>
-                  <pic:spPr>
-                    <a:xfrm>
-                      <a:off x="0" y="0"/>
-                      <a:ext cx="15242" cy="12195"/>
-                    </a:xfrm>
-                    <a:prstGeom prst="rect">
-                      <a:avLst/>
-                    </a:prstGeom>
-                  </pic:spPr>
-                </pic:pic>
-              </a:graphicData>
-            </a:graphic>
-          </wp:inline>
-        </w:drawing>
-      </w:r>
-    </w:p>
-    <w:p>
-      <w:pPr>
-        <w:pStyle w:val="ListParagraph"/>
-        <w:spacing w:after="46"/>
-        <w:ind w:left="499" w:right="14"/>
-        <w:jc w:val="left"/>
-        <w:rPr>
-          <w:rFonts w:ascii="Ebrima" w:hAnsi="Ebrima" w:cs="Sans Serif Collection"/>
-          <w:sz w:val="22"/>
-          <w:szCs w:val="40"/>
-        </w:rPr>
-      </w:pPr>
-      <w:r>
-        <w:rPr>
-          <w:rFonts w:ascii="Ebrima" w:hAnsi="Ebrima" w:cs="Sans Serif Collection"/>
-          <w:sz w:val="22"/>
-          <w:szCs w:val="40"/>
-        </w:rPr>
-        <w:t xml:space="preserve">On top of that I participated in a </w:t>
-      </w:r>
-      <w:r>
-        <w:rPr>
-          <w:rFonts w:ascii="Ebrima" w:hAnsi="Ebrima" w:cs="Sans Serif Collection"/>
-          <w:sz w:val="22"/>
-          <w:szCs w:val="40"/>
-        </w:rPr>
-        <w:t>Microsoft</w:t>
-      </w:r>
-      <w:r>
-        <w:rPr>
-          <w:rFonts w:ascii="Ebrima" w:hAnsi="Ebrima" w:cs="Sans Serif Collection"/>
-          <w:sz w:val="22"/>
-          <w:szCs w:val="40"/>
-        </w:rPr>
-        <w:t xml:space="preserve"> Webinar on Al engineering, where I learned about the latest trends and best practices in the field, including co-pilot mastering. In addition, built and deployed multiple projects using various Al tools and platforms, Agents and top Al models.</w:t>
-      </w:r>
-    </w:p>
-    <w:p>
-      <w:pPr>
-        <w:ind w:left="62" w:right="14"/>
-        <w:jc w:val="left"/>
-        <w:rPr>
-          <w:rFonts w:ascii="Ebrima" w:hAnsi="Ebrima" w:cs="Sans Serif Collection"/>
-          <w:b/>
-          <w:bCs/>
-          <w:sz w:val="22"/>
-          <w:szCs w:val="40"/>
-        </w:rPr>
-      </w:pPr>
-    </w:p>
-    <w:p>
-      <w:pPr>
-        <w:pStyle w:val="ListParagraph"/>
-        <w:numPr>
-          <w:ilvl w:val="0"/>
-          <w:numId w:val="7"/>
-        </w:numPr>
-        <w:ind w:left="499" w:right="14"/>
-        <w:jc w:val="left"/>
-        <w:rPr>
-          <w:rFonts w:ascii="Ebrima" w:hAnsi="Ebrima" w:cs="Sans Serif Collection"/>
-          <w:sz w:val="22"/>
-          <w:szCs w:val="22"/>
-        </w:rPr>
-      </w:pPr>
-      <w:r>
-        <w:rPr>
-          <w:rFonts w:ascii="Ebrima" w:hAnsi="Ebrima" w:cs="Sans Serif Collection"/>
-          <w:b/>
-          <w:bCs/>
-          <w:sz w:val="22"/>
-          <w:szCs w:val="22"/>
-        </w:rPr>
-        <w:t>Advanced React &amp; Next.js Development</w:t>
-      </w:r>
-      <w:r>
-        <w:rPr>
-          <w:rFonts w:ascii="Ebrima" w:hAnsi="Ebrima" w:cs="Sans Serif Collection"/>
-          <w:sz w:val="22"/>
-          <w:szCs w:val="22"/>
-        </w:rPr>
-        <w:t xml:space="preserve"> </w:t>
-      </w:r>
-      <w:r>
-        <w:rPr>
-          <w:rFonts w:ascii="Ebrima" w:hAnsi="Ebrima" w:cs="Sans Serif Collection"/>
-          <w:sz w:val="22"/>
-          <w:szCs w:val="22"/>
-        </w:rPr>
-        <w:t>|</w:t>
-      </w:r>
-      <w:r>
-        <w:rPr>
-          <w:rFonts w:ascii="Ebrima" w:hAnsi="Ebrima" w:cs="Sans Serif Collection"/>
-          <w:sz w:val="22"/>
-          <w:szCs w:val="22"/>
-        </w:rPr>
-        <w:t xml:space="preserve"> </w:t>
-      </w:r>
-      <w:r>
-        <w:rPr>
-          <w:rFonts w:ascii="Ebrima" w:hAnsi="Ebrima" w:cs="Sans Serif Collection"/>
-          <w:color w:val="0E2841" w:themeColor="text2"/>
-          <w:sz w:val="22"/>
-          <w:szCs w:val="22"/>
-        </w:rPr>
-        <w:t>Udemy, 2023-2024</w:t>
-      </w:r>
-    </w:p>
-    <w:p>
-      <w:pPr>
-        <w:pStyle w:val="ListParagraph"/>
-        <w:spacing w:after="120"/>
-        <w:ind w:left="499" w:right="193"/>
-        <w:jc w:val="left"/>
-        <w:rPr>
-          <w:rFonts w:ascii="Ebrima" w:hAnsi="Ebrima" w:cs="Sans Serif Collection"/>
-          <w:color w:val="215E99" w:themeColor="text2" w:themeTint="BF"/>
-          <w:sz w:val="22"/>
-          <w:szCs w:val="40"/>
-        </w:rPr>
-      </w:pPr>
-      <w:r>
-        <w:rPr>
-          <w:rFonts w:ascii="Ebrima" w:hAnsi="Ebrima" w:cs="Sans Serif Collection"/>
-          <w:sz w:val="22"/>
-          <w:szCs w:val="40"/>
-        </w:rPr>
-        <w:t>In-depth web development, with a focus on modern frameworks like</w:t>
-      </w:r>
-      <w:r>
-        <w:rPr>
-          <w:rFonts w:ascii="Ebrima" w:hAnsi="Ebrima" w:cs="Sans Serif Collection"/>
-          <w:color w:val="215E99" w:themeColor="text2" w:themeTint="BF"/>
-          <w:sz w:val="22"/>
-          <w:szCs w:val="40"/>
-        </w:rPr>
-        <w:t xml:space="preserve"> </w:t>
+        <w:t>,</w:t>
       </w:r>
       <w:r>
         <w:rPr>
@@ -2395,24 +2695,7 @@
           <w:sz w:val="22"/>
           <w:szCs w:val="40"/>
         </w:rPr>
-        <w:t>React</w:t>
-      </w:r>
-      <w:r>
-        <w:rPr>
-          <w:rFonts w:ascii="Ebrima" w:hAnsi="Ebrima" w:cs="Sans Serif Collection"/>
-          <w:color w:val="000000" w:themeColor="text1"/>
-          <w:sz w:val="22"/>
-          <w:szCs w:val="40"/>
-        </w:rPr>
-        <w:t xml:space="preserve"> </w:t>
-      </w:r>
-      <w:r>
-        <w:rPr>
-          <w:rFonts w:ascii="Ebrima" w:hAnsi="Ebrima" w:cs="Sans Serif Collection"/>
-          <w:sz w:val="22"/>
-          <w:szCs w:val="40"/>
-        </w:rPr>
-        <w:t xml:space="preserve">and </w:t>
+        <w:t xml:space="preserve"> M</w:t>
       </w:r>
       <w:r>
         <w:rPr>
@@ -2421,7 +2704,7 @@
           <w:sz w:val="22"/>
           <w:szCs w:val="40"/>
         </w:rPr>
-        <w:t>Next</w:t>
+        <w:t>UI</w:t>
       </w:r>
       <w:r>
         <w:rPr>
@@ -2430,7 +2713,7 @@
           <w:sz w:val="22"/>
           <w:szCs w:val="40"/>
         </w:rPr>
-        <w:t>.</w:t>
+        <w:t>,</w:t>
       </w:r>
       <w:r>
         <w:rPr>
@@ -2439,190 +2722,27 @@
           <w:sz w:val="22"/>
           <w:szCs w:val="40"/>
         </w:rPr>
-        <w:t>js</w:t>
-      </w:r>
+        <w:t xml:space="preserve"> Next-auth, </w:t>
+      </w:r>
+      <w:proofErr w:type="spellStart"/>
       <w:r>
         <w:rPr>
           <w:rFonts w:ascii="Lucida Console" w:hAnsi="Lucida Console" w:cs="Sans Serif Collection"/>
-          <w:color w:val="215E99" w:themeColor="text2" w:themeTint="BF"/>
-          <w:sz w:val="22"/>
-          <w:szCs w:val="40"/>
-        </w:rPr>
-        <w:t>.</w:t>
-      </w:r>
-      <w:r>
-        <w:rPr>
-          <w:rFonts w:ascii="Ebrima" w:hAnsi="Ebrima" w:cs="Sans Serif Collection"/>
-          <w:color w:val="215E99" w:themeColor="text2" w:themeTint="BF"/>
-          <w:sz w:val="22"/>
-          <w:szCs w:val="40"/>
-        </w:rPr>
-        <w:t xml:space="preserve"> </w:t>
-      </w:r>
-    </w:p>
-    <w:p>
-      <w:pPr>
-        <w:pStyle w:val="ListParagraph"/>
-        <w:spacing w:before="100" w:beforeAutospacing="1" w:after="120"/>
-        <w:ind w:left="499" w:right="193"/>
-        <w:jc w:val="left"/>
-        <w:rPr>
-          <w:rFonts w:ascii="Ebrima" w:hAnsi="Ebrima" w:cs="Sans Serif Collection"/>
-          <w:sz w:val="22"/>
-          <w:szCs w:val="40"/>
-        </w:rPr>
-      </w:pPr>
-      <w:r>
-        <w:rPr>
-          <w:rFonts w:ascii="Ebrima" w:hAnsi="Ebrima" w:cs="Sans Serif Collection"/>
-          <w:sz w:val="22"/>
-          <w:szCs w:val="40"/>
-        </w:rPr>
-        <w:t xml:space="preserve">Strong API and cloud frameworks, </w:t>
-      </w:r>
-      <w:r>
-        <w:rPr>
-          <w:rFonts w:ascii="Ebrima" w:hAnsi="Ebrima" w:cs="Sans Serif Collection"/>
-          <w:sz w:val="22"/>
-          <w:szCs w:val="40"/>
-        </w:rPr>
-        <w:t xml:space="preserve">database, auth, </w:t>
-      </w:r>
-      <w:r>
-        <w:rPr>
-          <w:rFonts w:ascii="Ebrima" w:hAnsi="Ebrima" w:cs="Sans Serif Collection"/>
-          <w:sz w:val="22"/>
-          <w:szCs w:val="40"/>
-        </w:rPr>
-        <w:t xml:space="preserve">server-side rendering and </w:t>
-      </w:r>
-      <w:r>
-        <w:rPr>
-          <w:rFonts w:ascii="Ebrima" w:hAnsi="Ebrima" w:cs="Sans Serif Collection"/>
-          <w:sz w:val="22"/>
-          <w:szCs w:val="40"/>
-        </w:rPr>
-        <w:t>scalable</w:t>
-      </w:r>
-      <w:r>
-        <w:rPr>
-          <w:rFonts w:ascii="Ebrima" w:hAnsi="Ebrima" w:cs="Sans Serif Collection"/>
-          <w:sz w:val="22"/>
-          <w:szCs w:val="40"/>
-        </w:rPr>
-        <w:t xml:space="preserve"> applications</w:t>
-      </w:r>
-      <w:r>
-        <w:rPr>
-          <w:rFonts w:ascii="Ebrima" w:hAnsi="Ebrima" w:cs="Sans Serif Collection"/>
-          <w:sz w:val="22"/>
-          <w:szCs w:val="40"/>
-        </w:rPr>
-        <w:t>. Also covered advanced to</w:t>
-      </w:r>
-      <w:r>
-        <w:rPr>
-          <w:rFonts w:ascii="Ebrima" w:hAnsi="Ebrima" w:cs="Sans Serif Collection"/>
-          <w:sz w:val="22"/>
-          <w:szCs w:val="40"/>
-        </w:rPr>
-        <w:t>p</w:t>
-      </w:r>
-      <w:r>
-        <w:rPr>
-          <w:rFonts w:ascii="Ebrima" w:hAnsi="Ebrima" w:cs="Sans Serif Collection"/>
-          <w:sz w:val="22"/>
-          <w:szCs w:val="40"/>
-        </w:rPr>
-        <w:t xml:space="preserve">ics and best </w:t>
-      </w:r>
-      <w:r>
-        <w:rPr>
-          <w:rFonts w:ascii="Ebrima" w:hAnsi="Ebrima" w:cs="Sans Serif Collection"/>
-          <w:sz w:val="22"/>
-          <w:szCs w:val="40"/>
-        </w:rPr>
-        <w:t>practices</w:t>
-      </w:r>
-      <w:r>
-        <w:rPr>
-          <w:rFonts w:ascii="Ebrima" w:hAnsi="Ebrima" w:cs="Sans Serif Collection"/>
-          <w:sz w:val="22"/>
-          <w:szCs w:val="40"/>
-        </w:rPr>
-        <w:t xml:space="preserve"> in web development, including professional UI/UX design, performance optimization, and security measures.</w:t>
-      </w:r>
-    </w:p>
-    <w:p>
-      <w:pPr>
-        <w:pStyle w:val="ListParagraph"/>
-        <w:spacing w:before="100" w:beforeAutospacing="1" w:after="120"/>
-        <w:ind w:left="499" w:right="193"/>
-        <w:jc w:val="left"/>
-        <w:rPr>
-          <w:rFonts w:ascii="Ebrima" w:hAnsi="Ebrima" w:cs="Sans Serif Collection"/>
-          <w:sz w:val="22"/>
-          <w:szCs w:val="40"/>
-        </w:rPr>
-      </w:pPr>
-    </w:p>
-    <w:p>
-      <w:pPr>
-        <w:pStyle w:val="ListParagraph"/>
-        <w:spacing w:after="0" w:line="259" w:lineRule="auto"/>
-        <w:ind w:left="499"/>
-        <w:jc w:val="left"/>
+          <w:color w:val="000000" w:themeColor="text1"/>
+          <w:sz w:val="22"/>
+          <w:szCs w:val="40"/>
+        </w:rPr>
+        <w:t>Vercel</w:t>
+      </w:r>
+      <w:proofErr w:type="spellEnd"/>
+      <w:r>
         <w:rPr>
           <w:rFonts w:ascii="Lucida Console" w:hAnsi="Lucida Console" w:cs="Sans Serif Collection"/>
           <w:color w:val="000000" w:themeColor="text1"/>
           <w:sz w:val="22"/>
           <w:szCs w:val="40"/>
         </w:rPr>
-      </w:pPr>
-      <w:r>
-        <w:rPr>
-          <w:rFonts w:ascii="Lucida Console" w:hAnsi="Lucida Console" w:cs="Sans Serif Collection"/>
-          <w:color w:val="000000" w:themeColor="text1"/>
-          <w:sz w:val="22"/>
-          <w:szCs w:val="40"/>
-        </w:rPr>
-        <w:t>Tailwind, Radix UI, ShadCN, daisyUI, Ant design</w:t>
-      </w:r>
-      <w:r>
-        <w:rPr>
-          <w:rFonts w:ascii="Lucida Console" w:hAnsi="Lucida Console" w:cs="Sans Serif Collection"/>
-          <w:color w:val="000000" w:themeColor="text1"/>
-          <w:sz w:val="22"/>
-          <w:szCs w:val="40"/>
-        </w:rPr>
-        <w:t>,</w:t>
-      </w:r>
-      <w:r>
-        <w:rPr>
-          <w:rFonts w:ascii="Lucida Console" w:hAnsi="Lucida Console" w:cs="Sans Serif Collection"/>
-          <w:color w:val="000000" w:themeColor="text1"/>
-          <w:sz w:val="22"/>
-          <w:szCs w:val="40"/>
-        </w:rPr>
-        <w:t xml:space="preserve"> M</w:t>
-      </w:r>
-      <w:r>
-        <w:rPr>
-          <w:rFonts w:ascii="Lucida Console" w:hAnsi="Lucida Console" w:cs="Sans Serif Collection"/>
-          <w:color w:val="000000" w:themeColor="text1"/>
-          <w:sz w:val="22"/>
-          <w:szCs w:val="40"/>
-        </w:rPr>
-        <w:t>UI</w:t>
-      </w:r>
-      <w:r>
-        <w:rPr>
-          <w:rFonts w:ascii="Lucida Console" w:hAnsi="Lucida Console" w:cs="Sans Serif Collection"/>
-          <w:color w:val="000000" w:themeColor="text1"/>
-          <w:sz w:val="22"/>
-          <w:szCs w:val="40"/>
-        </w:rPr>
-        <w:t>, Bootstrap</w:t>
+        <w:t>-AI.</w:t>
       </w:r>
     </w:p>
     <w:p>
@@ -2767,7 +2887,7 @@
                     <pic:cNvPicPr/>
                   </pic:nvPicPr>
                   <pic:blipFill>
-                    <a:blip r:embed="rId9"/>
+                    <a:blip r:embed="rId8"/>
                     <a:stretch>
                       <a:fillRect/>
                     </a:stretch>
@@ -2896,7 +3016,7 @@
                     <pic:cNvPicPr/>
                   </pic:nvPicPr>
                   <pic:blipFill>
-                    <a:blip r:embed="rId10"/>
+                    <a:blip r:embed="rId9"/>
                     <a:stretch>
                       <a:fillRect/>
                     </a:stretch>
@@ -3107,8 +3227,19 @@
           <w:sz w:val="22"/>
           <w:szCs w:val="22"/>
         </w:rPr>
-        <w:t>Udemy, Andrei Neagoie</w:t>
-      </w:r>
+        <w:t xml:space="preserve">Udemy, Andrei </w:t>
+      </w:r>
+      <w:proofErr w:type="spellStart"/>
+      <w:r>
+        <w:rPr>
+          <w:rFonts w:ascii="Ebrima" w:hAnsi="Ebrima" w:cs="Sans Serif Collection"/>
+          <w:color w:val="0E2841" w:themeColor="text2"/>
+          <w:sz w:val="22"/>
+          <w:szCs w:val="22"/>
+        </w:rPr>
+        <w:t>Neagoie</w:t>
+      </w:r>
+      <w:proofErr w:type="spellEnd"/>
     </w:p>
     <w:p>
       <w:pPr>
@@ -3150,7 +3281,7 @@
                     <pic:cNvPicPr/>
                   </pic:nvPicPr>
                   <pic:blipFill>
-                    <a:blip r:embed="rId11"/>
+                    <a:blip r:embed="rId10"/>
                     <a:stretch>
                       <a:fillRect/>
                     </a:stretch>
@@ -3277,7 +3408,7 @@
         </w:rPr>
         <w:t xml:space="preserve"> </w:t>
       </w:r>
-      <w:hyperlink r:id="rId12" w:history="1">
+      <w:hyperlink r:id="rId11" w:history="1">
         <w:r>
           <w:rPr>
             <w:rStyle w:val="Hyperlink"/>
@@ -3313,7 +3444,7 @@
         </w:rPr>
         <w:t xml:space="preserve"> </w:t>
       </w:r>
-      <w:hyperlink r:id="rId13" w:history="1">
+      <w:hyperlink r:id="rId12" w:history="1">
         <w:r>
           <w:rPr>
             <w:rStyle w:val="Hyperlink"/>
@@ -3342,7 +3473,8 @@
         </w:rPr>
         <w:t xml:space="preserve">🐙  </w:t>
       </w:r>
-      <w:hyperlink r:id="rId14" w:history="1">
+      <w:hyperlink r:id="rId13" w:history="1">
+        <w:proofErr w:type="spellStart"/>
         <w:r>
           <w:rPr>
             <w:rStyle w:val="Hyperlink"/>
@@ -3350,8 +3482,29 @@
             <w:sz w:val="24"/>
             <w:szCs w:val="44"/>
           </w:rPr>
-          <w:t>github @ AdiYd</w:t>
+          <w:t>github</w:t>
         </w:r>
+        <w:proofErr w:type="spellEnd"/>
+        <w:r>
+          <w:rPr>
+            <w:rStyle w:val="Hyperlink"/>
+            <w:rFonts w:ascii="Segoe UI Emoji" w:hAnsi="Segoe UI Emoji" w:cs="Segoe UI Emoji"/>
+            <w:sz w:val="24"/>
+            <w:szCs w:val="44"/>
+          </w:rPr>
+          <w:t xml:space="preserve"> @ </w:t>
+        </w:r>
+        <w:proofErr w:type="spellStart"/>
+        <w:r>
+          <w:rPr>
+            <w:rStyle w:val="Hyperlink"/>
+            <w:rFonts w:ascii="Segoe UI Emoji" w:hAnsi="Segoe UI Emoji" w:cs="Segoe UI Emoji"/>
+            <w:sz w:val="24"/>
+            <w:szCs w:val="44"/>
+          </w:rPr>
+          <w:t>AdiYd</w:t>
+        </w:r>
+        <w:proofErr w:type="spellEnd"/>
       </w:hyperlink>
     </w:p>
     <w:p>
@@ -3380,7 +3533,7 @@
         </w:rPr>
         <w:t xml:space="preserve"> </w:t>
       </w:r>
-      <w:hyperlink r:id="rId15" w:history="1">
+      <w:hyperlink r:id="rId14" w:history="1">
         <w:r>
           <w:rPr>
             <w:rStyle w:val="Hyperlink"/>
@@ -3409,7 +3562,7 @@
         </w:rPr>
         <w:t xml:space="preserve">📞  </w:t>
       </w:r>
-      <w:hyperlink r:id="rId16" w:history="1">
+      <w:hyperlink r:id="rId15" w:history="1">
         <w:r>
           <w:rPr>
             <w:rStyle w:val="Hyperlink"/>
@@ -3419,6 +3572,9 @@
           <w:t>+972-527242775</w:t>
         </w:r>
       </w:hyperlink>
+      <w:r>
+        <w:tab/>
+      </w:r>
     </w:p>
     <w:sectPr>
       <w:pgSz w:w="11906" w:h="16838"/>

</xml_diff>